<commit_message>
Add more detailed information on how to build SpectraSorter in Visual Studio.
</commit_message>
<xml_diff>
--- a/SpectraSorter User Manual_20210702.docx
+++ b/SpectraSorter User Manual_20210702.docx
@@ -1,13 +1,18 @@
 
 <file path=word/document.xml><?xml version="1.0" encoding="utf-8"?>
-<w:document xmlns:wpc="http://schemas.microsoft.com/office/word/2010/wordprocessingCanvas" xmlns:cx="http://schemas.microsoft.com/office/drawing/2014/chartex" xmlns:cx1="http://schemas.microsoft.com/office/drawing/2015/9/8/chartex" xmlns:mc="http://schemas.openxmlformats.org/markup-compatibility/2006" xmlns:o="urn:schemas-microsoft-com:office:office" xmlns:r="http://schemas.openxmlformats.org/officeDocument/2006/relationships" xmlns:m="http://schemas.openxmlformats.org/officeDocument/2006/math" xmlns:v="urn:schemas-microsoft-com:vml" xmlns:wp14="http://schemas.microsoft.com/office/word/2010/wordprocessingDrawing" xmlns:wp="http://schemas.openxmlformats.org/drawingml/2006/wordprocessingDrawing" xmlns:w10="urn:schemas-microsoft-com:office:word" xmlns:w="http://schemas.openxmlformats.org/wordprocessingml/2006/main" xmlns:w14="http://schemas.microsoft.com/office/word/2010/wordml" xmlns:w15="http://schemas.microsoft.com/office/word/2012/wordml" xmlns:w16se="http://schemas.microsoft.com/office/word/2015/wordml/symex" xmlns:wpg="http://schemas.microsoft.com/office/word/2010/wordprocessingGroup" xmlns:wpi="http://schemas.microsoft.com/office/word/2010/wordprocessingInk" xmlns:wne="http://schemas.microsoft.com/office/word/2006/wordml" xmlns:wps="http://schemas.microsoft.com/office/word/2010/wordprocessingShape" mc:Ignorable="w14 w15 w16se wp14">
+<w:document xmlns:wpc="http://schemas.microsoft.com/office/word/2010/wordprocessingCanvas" xmlns:cx="http://schemas.microsoft.com/office/drawing/2014/chartex" xmlns:cx1="http://schemas.microsoft.com/office/drawing/2015/9/8/chartex" xmlns:cx2="http://schemas.microsoft.com/office/drawing/2015/10/21/chartex" xmlns:cx3="http://schemas.microsoft.com/office/drawing/2016/5/9/chartex" xmlns:cx4="http://schemas.microsoft.com/office/drawing/2016/5/10/chartex" xmlns:cx5="http://schemas.microsoft.com/office/drawing/2016/5/11/chartex" xmlns:cx6="http://schemas.microsoft.com/office/drawing/2016/5/12/chartex" xmlns:cx7="http://schemas.microsoft.com/office/drawing/2016/5/13/chartex" xmlns:cx8="http://schemas.microsoft.com/office/drawing/2016/5/14/chartex" xmlns:mc="http://schemas.openxmlformats.org/markup-compatibility/2006" xmlns:aink="http://schemas.microsoft.com/office/drawing/2016/ink" xmlns:am3d="http://schemas.microsoft.com/office/drawing/2017/model3d" xmlns:o="urn:schemas-microsoft-com:office:office" xmlns:r="http://schemas.openxmlformats.org/officeDocument/2006/relationships" xmlns:m="http://schemas.openxmlformats.org/officeDocument/2006/math" xmlns:v="urn:schemas-microsoft-com:vml" xmlns:wp14="http://schemas.microsoft.com/office/word/2010/wordprocessingDrawing" xmlns:wp="http://schemas.openxmlformats.org/drawingml/2006/wordprocessingDrawing" xmlns:w10="urn:schemas-microsoft-com:office:word" xmlns:w="http://schemas.openxmlformats.org/wordprocessingml/2006/main" xmlns:w14="http://schemas.microsoft.com/office/word/2010/wordml" xmlns:w15="http://schemas.microsoft.com/office/word/2012/wordml" xmlns:w16cex="http://schemas.microsoft.com/office/word/2018/wordml/cex" xmlns:w16cid="http://schemas.microsoft.com/office/word/2016/wordml/cid" xmlns:w16="http://schemas.microsoft.com/office/word/2018/wordml" xmlns:w16sdtdh="http://schemas.microsoft.com/office/word/2020/wordml/sdtdatahash" xmlns:w16se="http://schemas.microsoft.com/office/word/2015/wordml/symex" xmlns:wpg="http://schemas.microsoft.com/office/word/2010/wordprocessingGroup" xmlns:wpi="http://schemas.microsoft.com/office/word/2010/wordprocessingInk" xmlns:wne="http://schemas.microsoft.com/office/word/2006/wordml" xmlns:wps="http://schemas.microsoft.com/office/word/2010/wordprocessingShape" mc:Ignorable="w14 w15 w16se w16cid w16 w16cex w16sdtdh wp14">
   <w:body>
     <w:p>
       <w:pPr>
         <w:pStyle w:val="Title"/>
       </w:pPr>
-      <w:r>
-        <w:t>SpectraSorter User Manual</w:t>
+      <w:proofErr w:type="spellStart"/>
+      <w:r>
+        <w:t>SpectraSorter</w:t>
+      </w:r>
+      <w:proofErr w:type="spellEnd"/>
+      <w:r>
+        <w:t xml:space="preserve"> User Manual</w:t>
       </w:r>
     </w:p>
     <w:p>
@@ -78,7 +83,15 @@
         <w:t>T</w:t>
       </w:r>
       <w:r>
-        <w:t>he SpectraSorter is</w:t>
+        <w:t xml:space="preserve">he </w:t>
+      </w:r>
+      <w:proofErr w:type="spellStart"/>
+      <w:r>
+        <w:t>SpectraSorter</w:t>
+      </w:r>
+      <w:proofErr w:type="spellEnd"/>
+      <w:r>
+        <w:t xml:space="preserve"> is</w:t>
       </w:r>
       <w:r>
         <w:t xml:space="preserve"> a </w:t>
@@ -96,12 +109,7 @@
         <w:t xml:space="preserve">detection using Ocean Optics Spectrophotometers, </w:t>
       </w:r>
       <w:r>
-        <w:t>dat</w:t>
-      </w:r>
-      <w:bookmarkStart w:id="0" w:name="_GoBack"/>
-      <w:bookmarkEnd w:id="0"/>
-      <w:r>
-        <w:t xml:space="preserve">a </w:t>
+        <w:t xml:space="preserve">data </w:t>
       </w:r>
       <w:r>
         <w:t xml:space="preserve">signal processing and visualization, and dynamic communication of external triggers via an Arduino microcontroller. </w:t>
@@ -140,7 +148,15 @@
         <w:t xml:space="preserve">sample </w:t>
       </w:r>
       <w:r>
-        <w:t>sorting. Hence its name, the “SpectraSorter.”</w:t>
+        <w:t>sorting. Hence its name, the “</w:t>
+      </w:r>
+      <w:proofErr w:type="spellStart"/>
+      <w:r>
+        <w:t>SpectraSorter</w:t>
+      </w:r>
+      <w:proofErr w:type="spellEnd"/>
+      <w:r>
+        <w:t>.”</w:t>
       </w:r>
     </w:p>
     <w:p>
@@ -153,7 +169,20 @@
         <w:spacing w:after="0"/>
       </w:pPr>
       <w:r>
-        <w:t>This user manual describes how to install and operate SpectraSorter, and details its major features.</w:t>
+        <w:t xml:space="preserve">This user manual describes how to install and operate </w:t>
+      </w:r>
+      <w:proofErr w:type="spellStart"/>
+      <w:proofErr w:type="gramStart"/>
+      <w:r>
+        <w:t>SpectraSorter</w:t>
+      </w:r>
+      <w:proofErr w:type="spellEnd"/>
+      <w:r>
+        <w:t>, and</w:t>
+      </w:r>
+      <w:proofErr w:type="gramEnd"/>
+      <w:r>
+        <w:t xml:space="preserve"> details its major features.</w:t>
       </w:r>
     </w:p>
     <w:p>
@@ -166,7 +195,15 @@
         <w:spacing w:after="0"/>
       </w:pPr>
       <w:r>
-        <w:t>For ease of comprehension we used the following formatting throughout:</w:t>
+        <w:t xml:space="preserve">For ease of </w:t>
+      </w:r>
+      <w:proofErr w:type="gramStart"/>
+      <w:r>
+        <w:t>comprehension</w:t>
+      </w:r>
+      <w:proofErr w:type="gramEnd"/>
+      <w:r>
+        <w:t xml:space="preserve"> we used the following formatting throughout:</w:t>
       </w:r>
     </w:p>
     <w:p>
@@ -285,15 +322,25 @@
         <w:t>a common driver</w:t>
       </w:r>
       <w:r>
-        <w:t xml:space="preserve"> for all of their spectrophotometers, the </w:t>
+        <w:t xml:space="preserve"> for </w:t>
+      </w:r>
+      <w:proofErr w:type="gramStart"/>
+      <w:r>
+        <w:t>all of</w:t>
+      </w:r>
+      <w:proofErr w:type="gramEnd"/>
+      <w:r>
+        <w:t xml:space="preserve"> their spectrophotometers, the </w:t>
       </w:r>
       <w:hyperlink r:id="rId9" w:history="1">
+        <w:proofErr w:type="spellStart"/>
         <w:r>
           <w:rPr>
             <w:rStyle w:val="Hyperlink"/>
           </w:rPr>
           <w:t>OmniDriver</w:t>
         </w:r>
+        <w:proofErr w:type="spellEnd"/>
       </w:hyperlink>
       <w:r>
         <w:t>, this software application should be broadly compatible</w:t>
@@ -334,8 +381,13 @@
       <w:r>
         <w:t xml:space="preserve">, as software application provided to us by Ocean Optics: </w:t>
       </w:r>
-      <w:r>
-        <w:t>Lischtschenko, Oliver, Ocean Optics; private comm</w:t>
+      <w:proofErr w:type="spellStart"/>
+      <w:r>
+        <w:t>Lischtschenko</w:t>
+      </w:r>
+      <w:proofErr w:type="spellEnd"/>
+      <w:r>
+        <w:t>, Oliver, Ocean Optics; private comm</w:t>
       </w:r>
       <w:r>
         <w:t>unication on OBP protocol, 2018</w:t>
@@ -396,7 +448,6 @@
             <w:rPr>
               <w:rFonts w:eastAsiaTheme="minorEastAsia"/>
               <w:noProof/>
-              <w:lang w:val="de-CH" w:eastAsia="de-CH"/>
             </w:rPr>
           </w:pPr>
           <w:r>
@@ -408,7 +459,7 @@
           <w:r>
             <w:fldChar w:fldCharType="separate"/>
           </w:r>
-          <w:hyperlink w:anchor="_Toc76130348" w:history="1">
+          <w:hyperlink w:anchor="_Toc76373124" w:history="1">
             <w:r>
               <w:rPr>
                 <w:rStyle w:val="Hyperlink"/>
@@ -435,7 +486,7 @@
                 <w:noProof/>
                 <w:webHidden/>
               </w:rPr>
-              <w:instrText xml:space="preserve"> PAGEREF _Toc76130348 \h </w:instrText>
+              <w:instrText xml:space="preserve"> PAGEREF _Toc76373124 \h </w:instrText>
             </w:r>
             <w:r>
               <w:rPr>
@@ -475,10 +526,9 @@
             <w:rPr>
               <w:rFonts w:eastAsiaTheme="minorEastAsia"/>
               <w:noProof/>
-              <w:lang w:val="de-CH" w:eastAsia="de-CH"/>
             </w:rPr>
           </w:pPr>
-          <w:hyperlink w:anchor="_Toc76130349" w:history="1">
+          <w:hyperlink w:anchor="_Toc76373125" w:history="1">
             <w:r>
               <w:rPr>
                 <w:rStyle w:val="Hyperlink"/>
@@ -505,7 +555,7 @@
                 <w:noProof/>
                 <w:webHidden/>
               </w:rPr>
-              <w:instrText xml:space="preserve"> PAGEREF _Toc76130349 \h </w:instrText>
+              <w:instrText xml:space="preserve"> PAGEREF _Toc76373125 \h </w:instrText>
             </w:r>
             <w:r>
               <w:rPr>
@@ -525,7 +575,7 @@
                 <w:noProof/>
                 <w:webHidden/>
               </w:rPr>
-              <w:t>4</w:t>
+              <w:t>5</w:t>
             </w:r>
             <w:r>
               <w:rPr>
@@ -542,10 +592,9 @@
             <w:rPr>
               <w:rFonts w:eastAsiaTheme="minorEastAsia"/>
               <w:noProof/>
-              <w:lang w:val="de-CH" w:eastAsia="de-CH"/>
             </w:rPr>
           </w:pPr>
-          <w:hyperlink w:anchor="_Toc76130350" w:history="1">
+          <w:hyperlink w:anchor="_Toc76373126" w:history="1">
             <w:r>
               <w:rPr>
                 <w:rStyle w:val="Hyperlink"/>
@@ -580,7 +629,7 @@
                 <w:noProof/>
                 <w:webHidden/>
               </w:rPr>
-              <w:instrText xml:space="preserve"> PAGEREF _Toc76130350 \h </w:instrText>
+              <w:instrText xml:space="preserve"> PAGEREF _Toc76373126 \h </w:instrText>
             </w:r>
             <w:r>
               <w:rPr>
@@ -600,7 +649,7 @@
                 <w:noProof/>
                 <w:webHidden/>
               </w:rPr>
-              <w:t>4</w:t>
+              <w:t>5</w:t>
             </w:r>
             <w:r>
               <w:rPr>
@@ -617,10 +666,9 @@
             <w:rPr>
               <w:rFonts w:eastAsiaTheme="minorEastAsia"/>
               <w:noProof/>
-              <w:lang w:val="de-CH" w:eastAsia="de-CH"/>
             </w:rPr>
           </w:pPr>
-          <w:hyperlink w:anchor="_Toc76130351" w:history="1">
+          <w:hyperlink w:anchor="_Toc76373127" w:history="1">
             <w:r>
               <w:rPr>
                 <w:rStyle w:val="Hyperlink"/>
@@ -655,7 +703,7 @@
                 <w:noProof/>
                 <w:webHidden/>
               </w:rPr>
-              <w:instrText xml:space="preserve"> PAGEREF _Toc76130351 \h </w:instrText>
+              <w:instrText xml:space="preserve"> PAGEREF _Toc76373127 \h </w:instrText>
             </w:r>
             <w:r>
               <w:rPr>
@@ -675,7 +723,7 @@
                 <w:noProof/>
                 <w:webHidden/>
               </w:rPr>
-              <w:t>4</w:t>
+              <w:t>5</w:t>
             </w:r>
             <w:r>
               <w:rPr>
@@ -692,10 +740,9 @@
             <w:rPr>
               <w:rFonts w:eastAsiaTheme="minorEastAsia"/>
               <w:noProof/>
-              <w:lang w:val="de-CH" w:eastAsia="de-CH"/>
             </w:rPr>
           </w:pPr>
-          <w:hyperlink w:anchor="_Toc76130352" w:history="1">
+          <w:hyperlink w:anchor="_Toc76373128" w:history="1">
             <w:r>
               <w:rPr>
                 <w:rStyle w:val="Hyperlink"/>
@@ -722,7 +769,7 @@
                 <w:noProof/>
                 <w:webHidden/>
               </w:rPr>
-              <w:instrText xml:space="preserve"> PAGEREF _Toc76130352 \h </w:instrText>
+              <w:instrText xml:space="preserve"> PAGEREF _Toc76373128 \h </w:instrText>
             </w:r>
             <w:r>
               <w:rPr>
@@ -742,7 +789,7 @@
                 <w:noProof/>
                 <w:webHidden/>
               </w:rPr>
-              <w:t>5</w:t>
+              <w:t>6</w:t>
             </w:r>
             <w:r>
               <w:rPr>
@@ -759,10 +806,9 @@
             <w:rPr>
               <w:rFonts w:eastAsiaTheme="minorEastAsia"/>
               <w:noProof/>
-              <w:lang w:val="de-CH" w:eastAsia="de-CH"/>
             </w:rPr>
           </w:pPr>
-          <w:hyperlink w:anchor="_Toc76130353" w:history="1">
+          <w:hyperlink w:anchor="_Toc76373129" w:history="1">
             <w:r>
               <w:rPr>
                 <w:rStyle w:val="Hyperlink"/>
@@ -789,7 +835,7 @@
                 <w:noProof/>
                 <w:webHidden/>
               </w:rPr>
-              <w:instrText xml:space="preserve"> PAGEREF _Toc76130353 \h </w:instrText>
+              <w:instrText xml:space="preserve"> PAGEREF _Toc76373129 \h </w:instrText>
             </w:r>
             <w:r>
               <w:rPr>
@@ -809,7 +855,7 @@
                 <w:noProof/>
                 <w:webHidden/>
               </w:rPr>
-              <w:t>5</w:t>
+              <w:t>6</w:t>
             </w:r>
             <w:r>
               <w:rPr>
@@ -829,10 +875,9 @@
             <w:rPr>
               <w:rFonts w:eastAsiaTheme="minorEastAsia"/>
               <w:noProof/>
-              <w:lang w:val="de-CH" w:eastAsia="de-CH"/>
             </w:rPr>
           </w:pPr>
-          <w:hyperlink w:anchor="_Toc76130354" w:history="1">
+          <w:hyperlink w:anchor="_Toc76373130" w:history="1">
             <w:r>
               <w:rPr>
                 <w:rStyle w:val="Hyperlink"/>
@@ -859,7 +904,7 @@
                 <w:noProof/>
                 <w:webHidden/>
               </w:rPr>
-              <w:instrText xml:space="preserve"> PAGEREF _Toc76130354 \h </w:instrText>
+              <w:instrText xml:space="preserve"> PAGEREF _Toc76373130 \h </w:instrText>
             </w:r>
             <w:r>
               <w:rPr>
@@ -879,7 +924,7 @@
                 <w:noProof/>
                 <w:webHidden/>
               </w:rPr>
-              <w:t>5</w:t>
+              <w:t>6</w:t>
             </w:r>
             <w:r>
               <w:rPr>
@@ -896,10 +941,9 @@
             <w:rPr>
               <w:rFonts w:eastAsiaTheme="minorEastAsia"/>
               <w:noProof/>
-              <w:lang w:val="de-CH" w:eastAsia="de-CH"/>
             </w:rPr>
           </w:pPr>
-          <w:hyperlink w:anchor="_Toc76130355" w:history="1">
+          <w:hyperlink w:anchor="_Toc76373131" w:history="1">
             <w:r>
               <w:rPr>
                 <w:rStyle w:val="Hyperlink"/>
@@ -934,7 +978,7 @@
                 <w:noProof/>
                 <w:webHidden/>
               </w:rPr>
-              <w:instrText xml:space="preserve"> PAGEREF _Toc76130355 \h </w:instrText>
+              <w:instrText xml:space="preserve"> PAGEREF _Toc76373131 \h </w:instrText>
             </w:r>
             <w:r>
               <w:rPr>
@@ -954,7 +998,7 @@
                 <w:noProof/>
                 <w:webHidden/>
               </w:rPr>
-              <w:t>5</w:t>
+              <w:t>6</w:t>
             </w:r>
             <w:r>
               <w:rPr>
@@ -971,10 +1015,9 @@
             <w:rPr>
               <w:rFonts w:eastAsiaTheme="minorEastAsia"/>
               <w:noProof/>
-              <w:lang w:val="de-CH" w:eastAsia="de-CH"/>
             </w:rPr>
           </w:pPr>
-          <w:hyperlink w:anchor="_Toc76130356" w:history="1">
+          <w:hyperlink w:anchor="_Toc76373132" w:history="1">
             <w:r>
               <w:rPr>
                 <w:rStyle w:val="Hyperlink"/>
@@ -1001,7 +1044,7 @@
                 <w:noProof/>
                 <w:webHidden/>
               </w:rPr>
-              <w:instrText xml:space="preserve"> PAGEREF _Toc76130356 \h </w:instrText>
+              <w:instrText xml:space="preserve"> PAGEREF _Toc76373132 \h </w:instrText>
             </w:r>
             <w:r>
               <w:rPr>
@@ -1021,7 +1064,7 @@
                 <w:noProof/>
                 <w:webHidden/>
               </w:rPr>
-              <w:t>5</w:t>
+              <w:t>6</w:t>
             </w:r>
             <w:r>
               <w:rPr>
@@ -1038,10 +1081,9 @@
             <w:rPr>
               <w:rFonts w:eastAsiaTheme="minorEastAsia"/>
               <w:noProof/>
-              <w:lang w:val="de-CH" w:eastAsia="de-CH"/>
             </w:rPr>
           </w:pPr>
-          <w:hyperlink w:anchor="_Toc76130357" w:history="1">
+          <w:hyperlink w:anchor="_Toc76373133" w:history="1">
             <w:r>
               <w:rPr>
                 <w:rStyle w:val="Hyperlink"/>
@@ -1068,7 +1110,7 @@
                 <w:noProof/>
                 <w:webHidden/>
               </w:rPr>
-              <w:instrText xml:space="preserve"> PAGEREF _Toc76130357 \h </w:instrText>
+              <w:instrText xml:space="preserve"> PAGEREF _Toc76373133 \h </w:instrText>
             </w:r>
             <w:r>
               <w:rPr>
@@ -1088,7 +1130,7 @@
                 <w:noProof/>
                 <w:webHidden/>
               </w:rPr>
-              <w:t>6</w:t>
+              <w:t>7</w:t>
             </w:r>
             <w:r>
               <w:rPr>
@@ -1108,10 +1150,9 @@
             <w:rPr>
               <w:rFonts w:eastAsiaTheme="minorEastAsia"/>
               <w:noProof/>
-              <w:lang w:val="de-CH" w:eastAsia="de-CH"/>
             </w:rPr>
           </w:pPr>
-          <w:hyperlink w:anchor="_Toc76130358" w:history="1">
+          <w:hyperlink w:anchor="_Toc76373134" w:history="1">
             <w:r>
               <w:rPr>
                 <w:rStyle w:val="Hyperlink"/>
@@ -1138,7 +1179,7 @@
                 <w:noProof/>
                 <w:webHidden/>
               </w:rPr>
-              <w:instrText xml:space="preserve"> PAGEREF _Toc76130358 \h </w:instrText>
+              <w:instrText xml:space="preserve"> PAGEREF _Toc76373134 \h </w:instrText>
             </w:r>
             <w:r>
               <w:rPr>
@@ -1158,7 +1199,7 @@
                 <w:noProof/>
                 <w:webHidden/>
               </w:rPr>
-              <w:t>6</w:t>
+              <w:t>7</w:t>
             </w:r>
             <w:r>
               <w:rPr>
@@ -1178,10 +1219,9 @@
             <w:rPr>
               <w:rFonts w:eastAsiaTheme="minorEastAsia"/>
               <w:noProof/>
-              <w:lang w:val="de-CH" w:eastAsia="de-CH"/>
             </w:rPr>
           </w:pPr>
-          <w:hyperlink w:anchor="_Toc76130359" w:history="1">
+          <w:hyperlink w:anchor="_Toc76373135" w:history="1">
             <w:r>
               <w:rPr>
                 <w:rStyle w:val="Hyperlink"/>
@@ -1216,7 +1256,7 @@
                 <w:noProof/>
                 <w:webHidden/>
               </w:rPr>
-              <w:instrText xml:space="preserve"> PAGEREF _Toc76130359 \h </w:instrText>
+              <w:instrText xml:space="preserve"> PAGEREF _Toc76373135 \h </w:instrText>
             </w:r>
             <w:r>
               <w:rPr>
@@ -1236,7 +1276,7 @@
                 <w:noProof/>
                 <w:webHidden/>
               </w:rPr>
-              <w:t>7</w:t>
+              <w:t>8</w:t>
             </w:r>
             <w:r>
               <w:rPr>
@@ -1253,10 +1293,9 @@
             <w:rPr>
               <w:rFonts w:eastAsiaTheme="minorEastAsia"/>
               <w:noProof/>
-              <w:lang w:val="de-CH" w:eastAsia="de-CH"/>
             </w:rPr>
           </w:pPr>
-          <w:hyperlink w:anchor="_Toc76130360" w:history="1">
+          <w:hyperlink w:anchor="_Toc76373136" w:history="1">
             <w:r>
               <w:rPr>
                 <w:rStyle w:val="Hyperlink"/>
@@ -1283,7 +1322,7 @@
                 <w:noProof/>
                 <w:webHidden/>
               </w:rPr>
-              <w:instrText xml:space="preserve"> PAGEREF _Toc76130360 \h </w:instrText>
+              <w:instrText xml:space="preserve"> PAGEREF _Toc76373136 \h </w:instrText>
             </w:r>
             <w:r>
               <w:rPr>
@@ -1303,7 +1342,7 @@
                 <w:noProof/>
                 <w:webHidden/>
               </w:rPr>
-              <w:t>7</w:t>
+              <w:t>8</w:t>
             </w:r>
             <w:r>
               <w:rPr>
@@ -1320,10 +1359,9 @@
             <w:rPr>
               <w:rFonts w:eastAsiaTheme="minorEastAsia"/>
               <w:noProof/>
-              <w:lang w:val="de-CH" w:eastAsia="de-CH"/>
             </w:rPr>
           </w:pPr>
-          <w:hyperlink w:anchor="_Toc76130361" w:history="1">
+          <w:hyperlink w:anchor="_Toc76373137" w:history="1">
             <w:r>
               <w:rPr>
                 <w:rStyle w:val="Hyperlink"/>
@@ -1350,7 +1388,7 @@
                 <w:noProof/>
                 <w:webHidden/>
               </w:rPr>
-              <w:instrText xml:space="preserve"> PAGEREF _Toc76130361 \h </w:instrText>
+              <w:instrText xml:space="preserve"> PAGEREF _Toc76373137 \h </w:instrText>
             </w:r>
             <w:r>
               <w:rPr>
@@ -1370,7 +1408,7 @@
                 <w:noProof/>
                 <w:webHidden/>
               </w:rPr>
-              <w:t>7</w:t>
+              <w:t>8</w:t>
             </w:r>
             <w:r>
               <w:rPr>
@@ -1390,10 +1428,9 @@
             <w:rPr>
               <w:rFonts w:eastAsiaTheme="minorEastAsia"/>
               <w:noProof/>
-              <w:lang w:val="de-CH" w:eastAsia="de-CH"/>
             </w:rPr>
           </w:pPr>
-          <w:hyperlink w:anchor="_Toc76130362" w:history="1">
+          <w:hyperlink w:anchor="_Toc76373138" w:history="1">
             <w:r>
               <w:rPr>
                 <w:rStyle w:val="Hyperlink"/>
@@ -1428,7 +1465,7 @@
                 <w:noProof/>
                 <w:webHidden/>
               </w:rPr>
-              <w:instrText xml:space="preserve"> PAGEREF _Toc76130362 \h </w:instrText>
+              <w:instrText xml:space="preserve"> PAGEREF _Toc76373138 \h </w:instrText>
             </w:r>
             <w:r>
               <w:rPr>
@@ -1448,7 +1485,7 @@
                 <w:noProof/>
                 <w:webHidden/>
               </w:rPr>
-              <w:t>7</w:t>
+              <w:t>8</w:t>
             </w:r>
             <w:r>
               <w:rPr>
@@ -1465,10 +1502,9 @@
             <w:rPr>
               <w:rFonts w:eastAsiaTheme="minorEastAsia"/>
               <w:noProof/>
-              <w:lang w:val="de-CH" w:eastAsia="de-CH"/>
             </w:rPr>
           </w:pPr>
-          <w:hyperlink w:anchor="_Toc76130363" w:history="1">
+          <w:hyperlink w:anchor="_Toc76373139" w:history="1">
             <w:r>
               <w:rPr>
                 <w:rStyle w:val="Hyperlink"/>
@@ -1503,7 +1539,7 @@
                 <w:noProof/>
                 <w:webHidden/>
               </w:rPr>
-              <w:instrText xml:space="preserve"> PAGEREF _Toc76130363 \h </w:instrText>
+              <w:instrText xml:space="preserve"> PAGEREF _Toc76373139 \h </w:instrText>
             </w:r>
             <w:r>
               <w:rPr>
@@ -1523,7 +1559,7 @@
                 <w:noProof/>
                 <w:webHidden/>
               </w:rPr>
-              <w:t>7</w:t>
+              <w:t>8</w:t>
             </w:r>
             <w:r>
               <w:rPr>
@@ -1540,17 +1576,23 @@
             <w:rPr>
               <w:rFonts w:eastAsiaTheme="minorEastAsia"/>
               <w:noProof/>
-              <w:lang w:val="de-CH" w:eastAsia="de-CH"/>
             </w:rPr>
           </w:pPr>
-          <w:hyperlink w:anchor="_Toc76130364" w:history="1">
+          <w:hyperlink w:anchor="_Toc76373140" w:history="1">
             <w:r>
               <w:rPr>
                 <w:rStyle w:val="Hyperlink"/>
                 <w:b/>
                 <w:noProof/>
               </w:rPr>
-              <w:t>Accumulated</w:t>
+              <w:t xml:space="preserve">Accumulated </w:t>
+            </w:r>
+            <w:r>
+              <w:rPr>
+                <w:rStyle w:val="Hyperlink"/>
+                <w:noProof/>
+              </w:rPr>
+              <w:t>Reference Spectrum</w:t>
             </w:r>
             <w:r>
               <w:rPr>
@@ -1571,7 +1613,7 @@
                 <w:noProof/>
                 <w:webHidden/>
               </w:rPr>
-              <w:instrText xml:space="preserve"> PAGEREF _Toc76130364 \h </w:instrText>
+              <w:instrText xml:space="preserve"> PAGEREF _Toc76373140 \h </w:instrText>
             </w:r>
             <w:r>
               <w:rPr>
@@ -1591,7 +1633,7 @@
                 <w:noProof/>
                 <w:webHidden/>
               </w:rPr>
-              <w:t>7</w:t>
+              <w:t>8</w:t>
             </w:r>
             <w:r>
               <w:rPr>
@@ -1608,10 +1650,9 @@
             <w:rPr>
               <w:rFonts w:eastAsiaTheme="minorEastAsia"/>
               <w:noProof/>
-              <w:lang w:val="de-CH" w:eastAsia="de-CH"/>
             </w:rPr>
           </w:pPr>
-          <w:hyperlink w:anchor="_Toc76130365" w:history="1">
+          <w:hyperlink w:anchor="_Toc76373141" w:history="1">
             <w:r>
               <w:rPr>
                 <w:rStyle w:val="Hyperlink"/>
@@ -1646,7 +1687,7 @@
                 <w:noProof/>
                 <w:webHidden/>
               </w:rPr>
-              <w:instrText xml:space="preserve"> PAGEREF _Toc76130365 \h </w:instrText>
+              <w:instrText xml:space="preserve"> PAGEREF _Toc76373141 \h </w:instrText>
             </w:r>
             <w:r>
               <w:rPr>
@@ -1666,7 +1707,7 @@
                 <w:noProof/>
                 <w:webHidden/>
               </w:rPr>
-              <w:t>8</w:t>
+              <w:t>9</w:t>
             </w:r>
             <w:r>
               <w:rPr>
@@ -1686,10 +1727,9 @@
             <w:rPr>
               <w:rFonts w:eastAsiaTheme="minorEastAsia"/>
               <w:noProof/>
-              <w:lang w:val="de-CH" w:eastAsia="de-CH"/>
             </w:rPr>
           </w:pPr>
-          <w:hyperlink w:anchor="_Toc76130366" w:history="1">
+          <w:hyperlink w:anchor="_Toc76373142" w:history="1">
             <w:r>
               <w:rPr>
                 <w:rStyle w:val="Hyperlink"/>
@@ -1716,7 +1756,7 @@
                 <w:noProof/>
                 <w:webHidden/>
               </w:rPr>
-              <w:instrText xml:space="preserve"> PAGEREF _Toc76130366 \h </w:instrText>
+              <w:instrText xml:space="preserve"> PAGEREF _Toc76373142 \h </w:instrText>
             </w:r>
             <w:r>
               <w:rPr>
@@ -1736,7 +1776,7 @@
                 <w:noProof/>
                 <w:webHidden/>
               </w:rPr>
-              <w:t>9</w:t>
+              <w:t>10</w:t>
             </w:r>
             <w:r>
               <w:rPr>
@@ -1753,10 +1793,9 @@
             <w:rPr>
               <w:rFonts w:eastAsiaTheme="minorEastAsia"/>
               <w:noProof/>
-              <w:lang w:val="de-CH" w:eastAsia="de-CH"/>
             </w:rPr>
           </w:pPr>
-          <w:hyperlink w:anchor="_Toc76130367" w:history="1">
+          <w:hyperlink w:anchor="_Toc76373143" w:history="1">
             <w:r>
               <w:rPr>
                 <w:rStyle w:val="Hyperlink"/>
@@ -1783,7 +1822,7 @@
                 <w:noProof/>
                 <w:webHidden/>
               </w:rPr>
-              <w:instrText xml:space="preserve"> PAGEREF _Toc76130367 \h </w:instrText>
+              <w:instrText xml:space="preserve"> PAGEREF _Toc76373143 \h </w:instrText>
             </w:r>
             <w:r>
               <w:rPr>
@@ -1803,7 +1842,7 @@
                 <w:noProof/>
                 <w:webHidden/>
               </w:rPr>
-              <w:t>9</w:t>
+              <w:t>10</w:t>
             </w:r>
             <w:r>
               <w:rPr>
@@ -1820,10 +1859,9 @@
             <w:rPr>
               <w:rFonts w:eastAsiaTheme="minorEastAsia"/>
               <w:noProof/>
-              <w:lang w:val="de-CH" w:eastAsia="de-CH"/>
             </w:rPr>
           </w:pPr>
-          <w:hyperlink w:anchor="_Toc76130368" w:history="1">
+          <w:hyperlink w:anchor="_Toc76373144" w:history="1">
             <w:r>
               <w:rPr>
                 <w:rStyle w:val="Hyperlink"/>
@@ -1850,7 +1888,7 @@
                 <w:noProof/>
                 <w:webHidden/>
               </w:rPr>
-              <w:instrText xml:space="preserve"> PAGEREF _Toc76130368 \h </w:instrText>
+              <w:instrText xml:space="preserve"> PAGEREF _Toc76373144 \h </w:instrText>
             </w:r>
             <w:r>
               <w:rPr>
@@ -1870,7 +1908,7 @@
                 <w:noProof/>
                 <w:webHidden/>
               </w:rPr>
-              <w:t>9</w:t>
+              <w:t>10</w:t>
             </w:r>
             <w:r>
               <w:rPr>
@@ -1890,10 +1928,9 @@
             <w:rPr>
               <w:rFonts w:eastAsiaTheme="minorEastAsia"/>
               <w:noProof/>
-              <w:lang w:val="de-CH" w:eastAsia="de-CH"/>
             </w:rPr>
           </w:pPr>
-          <w:hyperlink w:anchor="_Toc76130369" w:history="1">
+          <w:hyperlink w:anchor="_Toc76373145" w:history="1">
             <w:r>
               <w:rPr>
                 <w:rStyle w:val="Hyperlink"/>
@@ -1920,7 +1957,7 @@
                 <w:noProof/>
                 <w:webHidden/>
               </w:rPr>
-              <w:instrText xml:space="preserve"> PAGEREF _Toc76130369 \h </w:instrText>
+              <w:instrText xml:space="preserve"> PAGEREF _Toc76373145 \h </w:instrText>
             </w:r>
             <w:r>
               <w:rPr>
@@ -1940,7 +1977,7 @@
                 <w:noProof/>
                 <w:webHidden/>
               </w:rPr>
-              <w:t>10</w:t>
+              <w:t>11</w:t>
             </w:r>
             <w:r>
               <w:rPr>
@@ -1957,10 +1994,9 @@
             <w:rPr>
               <w:rFonts w:eastAsiaTheme="minorEastAsia"/>
               <w:noProof/>
-              <w:lang w:val="de-CH" w:eastAsia="de-CH"/>
             </w:rPr>
           </w:pPr>
-          <w:hyperlink w:anchor="_Toc76130370" w:history="1">
+          <w:hyperlink w:anchor="_Toc76373146" w:history="1">
             <w:r>
               <w:rPr>
                 <w:rStyle w:val="Hyperlink"/>
@@ -1987,7 +2023,7 @@
                 <w:noProof/>
                 <w:webHidden/>
               </w:rPr>
-              <w:instrText xml:space="preserve"> PAGEREF _Toc76130370 \h </w:instrText>
+              <w:instrText xml:space="preserve"> PAGEREF _Toc76373146 \h </w:instrText>
             </w:r>
             <w:r>
               <w:rPr>
@@ -2007,7 +2043,7 @@
                 <w:noProof/>
                 <w:webHidden/>
               </w:rPr>
-              <w:t>11</w:t>
+              <w:t>12</w:t>
             </w:r>
             <w:r>
               <w:rPr>
@@ -2027,10 +2063,9 @@
             <w:rPr>
               <w:rFonts w:eastAsiaTheme="minorEastAsia"/>
               <w:noProof/>
-              <w:lang w:val="de-CH" w:eastAsia="de-CH"/>
             </w:rPr>
           </w:pPr>
-          <w:hyperlink w:anchor="_Toc76130371" w:history="1">
+          <w:hyperlink w:anchor="_Toc76373147" w:history="1">
             <w:r>
               <w:rPr>
                 <w:rStyle w:val="Hyperlink"/>
@@ -2057,7 +2092,7 @@
                 <w:noProof/>
                 <w:webHidden/>
               </w:rPr>
-              <w:instrText xml:space="preserve"> PAGEREF _Toc76130371 \h </w:instrText>
+              <w:instrText xml:space="preserve"> PAGEREF _Toc76373147 \h </w:instrText>
             </w:r>
             <w:r>
               <w:rPr>
@@ -2077,7 +2112,7 @@
                 <w:noProof/>
                 <w:webHidden/>
               </w:rPr>
-              <w:t>12</w:t>
+              <w:t>13</w:t>
             </w:r>
             <w:r>
               <w:rPr>
@@ -2094,10 +2129,9 @@
             <w:rPr>
               <w:rFonts w:eastAsiaTheme="minorEastAsia"/>
               <w:noProof/>
-              <w:lang w:val="de-CH" w:eastAsia="de-CH"/>
             </w:rPr>
           </w:pPr>
-          <w:hyperlink w:anchor="_Toc76130372" w:history="1">
+          <w:hyperlink w:anchor="_Toc76373148" w:history="1">
             <w:r>
               <w:rPr>
                 <w:rStyle w:val="Hyperlink"/>
@@ -2124,7 +2158,7 @@
                 <w:noProof/>
                 <w:webHidden/>
               </w:rPr>
-              <w:instrText xml:space="preserve"> PAGEREF _Toc76130372 \h </w:instrText>
+              <w:instrText xml:space="preserve"> PAGEREF _Toc76373148 \h </w:instrText>
             </w:r>
             <w:r>
               <w:rPr>
@@ -2144,7 +2178,7 @@
                 <w:noProof/>
                 <w:webHidden/>
               </w:rPr>
-              <w:t>12</w:t>
+              <w:t>13</w:t>
             </w:r>
             <w:r>
               <w:rPr>
@@ -2161,10 +2195,9 @@
             <w:rPr>
               <w:rFonts w:eastAsiaTheme="minorEastAsia"/>
               <w:noProof/>
-              <w:lang w:val="de-CH" w:eastAsia="de-CH"/>
             </w:rPr>
           </w:pPr>
-          <w:hyperlink w:anchor="_Toc76130373" w:history="1">
+          <w:hyperlink w:anchor="_Toc76373149" w:history="1">
             <w:r>
               <w:rPr>
                 <w:rStyle w:val="Hyperlink"/>
@@ -2191,7 +2224,7 @@
                 <w:noProof/>
                 <w:webHidden/>
               </w:rPr>
-              <w:instrText xml:space="preserve"> PAGEREF _Toc76130373 \h </w:instrText>
+              <w:instrText xml:space="preserve"> PAGEREF _Toc76373149 \h </w:instrText>
             </w:r>
             <w:r>
               <w:rPr>
@@ -2211,7 +2244,7 @@
                 <w:noProof/>
                 <w:webHidden/>
               </w:rPr>
-              <w:t>12</w:t>
+              <w:t>13</w:t>
             </w:r>
             <w:r>
               <w:rPr>
@@ -2231,10 +2264,9 @@
             <w:rPr>
               <w:rFonts w:eastAsiaTheme="minorEastAsia"/>
               <w:noProof/>
-              <w:lang w:val="de-CH" w:eastAsia="de-CH"/>
             </w:rPr>
           </w:pPr>
-          <w:hyperlink w:anchor="_Toc76130374" w:history="1">
+          <w:hyperlink w:anchor="_Toc76373150" w:history="1">
             <w:r>
               <w:rPr>
                 <w:rStyle w:val="Hyperlink"/>
@@ -2261,7 +2293,7 @@
                 <w:noProof/>
                 <w:webHidden/>
               </w:rPr>
-              <w:instrText xml:space="preserve"> PAGEREF _Toc76130374 \h </w:instrText>
+              <w:instrText xml:space="preserve"> PAGEREF _Toc76373150 \h </w:instrText>
             </w:r>
             <w:r>
               <w:rPr>
@@ -2281,7 +2313,7 @@
                 <w:noProof/>
                 <w:webHidden/>
               </w:rPr>
-              <w:t>13</w:t>
+              <w:t>14</w:t>
             </w:r>
             <w:r>
               <w:rPr>
@@ -2298,10 +2330,9 @@
             <w:rPr>
               <w:rFonts w:eastAsiaTheme="minorEastAsia"/>
               <w:noProof/>
-              <w:lang w:val="de-CH" w:eastAsia="de-CH"/>
             </w:rPr>
           </w:pPr>
-          <w:hyperlink w:anchor="_Toc76130375" w:history="1">
+          <w:hyperlink w:anchor="_Toc76373151" w:history="1">
             <w:r>
               <w:rPr>
                 <w:rStyle w:val="Hyperlink"/>
@@ -2329,7 +2360,7 @@
                 <w:noProof/>
                 <w:webHidden/>
               </w:rPr>
-              <w:instrText xml:space="preserve"> PAGEREF _Toc76130375 \h </w:instrText>
+              <w:instrText xml:space="preserve"> PAGEREF _Toc76373151 \h </w:instrText>
             </w:r>
             <w:r>
               <w:rPr>
@@ -2349,7 +2380,7 @@
                 <w:noProof/>
                 <w:webHidden/>
               </w:rPr>
-              <w:t>13</w:t>
+              <w:t>14</w:t>
             </w:r>
             <w:r>
               <w:rPr>
@@ -2366,10 +2397,9 @@
             <w:rPr>
               <w:rFonts w:eastAsiaTheme="minorEastAsia"/>
               <w:noProof/>
-              <w:lang w:val="de-CH" w:eastAsia="de-CH"/>
             </w:rPr>
           </w:pPr>
-          <w:hyperlink w:anchor="_Toc76130376" w:history="1">
+          <w:hyperlink w:anchor="_Toc76373152" w:history="1">
             <w:r>
               <w:rPr>
                 <w:rStyle w:val="Hyperlink"/>
@@ -2397,7 +2427,7 @@
                 <w:noProof/>
                 <w:webHidden/>
               </w:rPr>
-              <w:instrText xml:space="preserve"> PAGEREF _Toc76130376 \h </w:instrText>
+              <w:instrText xml:space="preserve"> PAGEREF _Toc76373152 \h </w:instrText>
             </w:r>
             <w:r>
               <w:rPr>
@@ -2417,7 +2447,7 @@
                 <w:noProof/>
                 <w:webHidden/>
               </w:rPr>
-              <w:t>13</w:t>
+              <w:t>14</w:t>
             </w:r>
             <w:r>
               <w:rPr>
@@ -2437,10 +2467,9 @@
             <w:rPr>
               <w:rFonts w:eastAsiaTheme="minorEastAsia"/>
               <w:noProof/>
-              <w:lang w:val="de-CH" w:eastAsia="de-CH"/>
             </w:rPr>
           </w:pPr>
-          <w:hyperlink w:anchor="_Toc76130377" w:history="1">
+          <w:hyperlink w:anchor="_Toc76373153" w:history="1">
             <w:r>
               <w:rPr>
                 <w:rStyle w:val="Hyperlink"/>
@@ -2467,7 +2496,7 @@
                 <w:noProof/>
                 <w:webHidden/>
               </w:rPr>
-              <w:instrText xml:space="preserve"> PAGEREF _Toc76130377 \h </w:instrText>
+              <w:instrText xml:space="preserve"> PAGEREF _Toc76373153 \h </w:instrText>
             </w:r>
             <w:r>
               <w:rPr>
@@ -2487,7 +2516,7 @@
                 <w:noProof/>
                 <w:webHidden/>
               </w:rPr>
-              <w:t>14</w:t>
+              <w:t>15</w:t>
             </w:r>
             <w:r>
               <w:rPr>
@@ -2538,7 +2567,7 @@
       <w:pPr>
         <w:pStyle w:val="Heading1"/>
       </w:pPr>
-      <w:bookmarkStart w:id="1" w:name="_Toc76130348"/>
+      <w:bookmarkStart w:id="0" w:name="_Toc76373124"/>
       <w:r>
         <w:lastRenderedPageBreak/>
         <w:t xml:space="preserve">Basic </w:t>
@@ -2546,7 +2575,7 @@
       <w:r>
         <w:t>Setup</w:t>
       </w:r>
-      <w:bookmarkEnd w:id="1"/>
+      <w:bookmarkEnd w:id="0"/>
     </w:p>
     <w:p>
       <w:pPr>
@@ -2575,8 +2604,17 @@
           <w:b/>
           <w:sz w:val="24"/>
         </w:rPr>
-        <w:t xml:space="preserve"> SpectraSorter</w:t>
-      </w:r>
+        <w:t xml:space="preserve"> </w:t>
+      </w:r>
+      <w:proofErr w:type="spellStart"/>
+      <w:r>
+        <w:rPr>
+          <w:b/>
+          <w:sz w:val="24"/>
+        </w:rPr>
+        <w:t>SpectraSorter</w:t>
+      </w:r>
+      <w:proofErr w:type="spellEnd"/>
     </w:p>
     <w:p>
       <w:pPr>
@@ -2591,8 +2629,17 @@
           <w:b/>
           <w:sz w:val="24"/>
         </w:rPr>
-        <w:t>Install latest stable release</w:t>
-      </w:r>
+        <w:t xml:space="preserve">Install latest stable </w:t>
+      </w:r>
+      <w:proofErr w:type="gramStart"/>
+      <w:r>
+        <w:rPr>
+          <w:b/>
+          <w:sz w:val="24"/>
+        </w:rPr>
+        <w:t>release</w:t>
+      </w:r>
+      <w:proofErr w:type="gramEnd"/>
     </w:p>
     <w:p>
       <w:pPr>
@@ -2618,12 +2665,26 @@
         <w:rPr>
           <w:sz w:val="24"/>
         </w:rPr>
-        <w:t xml:space="preserve">test, stable version of SpectraSorter can be downloaded from </w:t>
-      </w:r>
+        <w:t xml:space="preserve">test, stable version of </w:t>
+      </w:r>
+      <w:proofErr w:type="spellStart"/>
       <w:r>
         <w:rPr>
           <w:sz w:val="24"/>
         </w:rPr>
+        <w:t>SpectraSorter</w:t>
+      </w:r>
+      <w:proofErr w:type="spellEnd"/>
+      <w:r>
+        <w:rPr>
+          <w:sz w:val="24"/>
+        </w:rPr>
+        <w:t xml:space="preserve"> can be downloaded from </w:t>
+      </w:r>
+      <w:r>
+        <w:rPr>
+          <w:sz w:val="24"/>
+        </w:rPr>
         <w:t>https://github.com/</w:t>
       </w:r>
       <w:r>
@@ -2670,8 +2731,17 @@
           <w:b/>
           <w:sz w:val="24"/>
         </w:rPr>
-        <w:t>Build from source</w:t>
-      </w:r>
+        <w:t xml:space="preserve">Build from </w:t>
+      </w:r>
+      <w:proofErr w:type="gramStart"/>
+      <w:r>
+        <w:rPr>
+          <w:b/>
+          <w:sz w:val="24"/>
+        </w:rPr>
+        <w:t>source</w:t>
+      </w:r>
+      <w:proofErr w:type="gramEnd"/>
     </w:p>
     <w:p>
       <w:pPr>
@@ -2740,7 +2810,120 @@
         </w:numPr>
       </w:pPr>
       <w:r>
-        <w:t xml:space="preserve">Open “SpectraSorter.sln” in Visual Studio. Switch to Release </w:t>
+        <w:t>Install the extension “</w:t>
+      </w:r>
+      <w:r>
+        <w:t>Microsoft Visual Studio Installer Projects</w:t>
+      </w:r>
+      <w:r>
+        <w:t xml:space="preserve">” from the menu </w:t>
+      </w:r>
+      <w:r>
+        <w:t>“</w:t>
+      </w:r>
+      <w:r>
+        <w:t>Extensions</w:t>
+      </w:r>
+      <w:r>
+        <w:t>”</w:t>
+      </w:r>
+      <w:r>
+        <w:t xml:space="preserve"> &gt; </w:t>
+      </w:r>
+      <w:r>
+        <w:t>“</w:t>
+      </w:r>
+      <w:r>
+        <w:t>Manage Extensions</w:t>
+      </w:r>
+      <w:r>
+        <w:t>”</w:t>
+      </w:r>
+      <w:r>
+        <w:t>.</w:t>
+      </w:r>
+    </w:p>
+    <w:p>
+      <w:pPr>
+        <w:pStyle w:val="ListParagraph"/>
+        <w:numPr>
+          <w:ilvl w:val="0"/>
+          <w:numId w:val="5"/>
+        </w:numPr>
+      </w:pPr>
+      <w:r>
+        <w:t xml:space="preserve">Open “SpectraSorter.sln” in Visual Studio. </w:t>
+      </w:r>
+    </w:p>
+    <w:p>
+      <w:pPr>
+        <w:pStyle w:val="ListParagraph"/>
+        <w:numPr>
+          <w:ilvl w:val="0"/>
+          <w:numId w:val="5"/>
+        </w:numPr>
+      </w:pPr>
+      <w:r>
+        <w:t xml:space="preserve">In the </w:t>
+      </w:r>
+      <w:r>
+        <w:t>“</w:t>
+      </w:r>
+      <w:r>
+        <w:t>Solution Explorer</w:t>
+      </w:r>
+      <w:r>
+        <w:t>”</w:t>
+      </w:r>
+      <w:r>
+        <w:t xml:space="preserve">, right-click on the </w:t>
+      </w:r>
+      <w:proofErr w:type="spellStart"/>
+      <w:r>
+        <w:t>SpectraSorter</w:t>
+      </w:r>
+      <w:proofErr w:type="spellEnd"/>
+      <w:r>
+        <w:t xml:space="preserve"> </w:t>
+      </w:r>
+      <w:r>
+        <w:t>solution</w:t>
+      </w:r>
+      <w:r>
+        <w:t xml:space="preserve"> and hit </w:t>
+      </w:r>
+      <w:r>
+        <w:t>“</w:t>
+      </w:r>
+      <w:r>
+        <w:t>Restore NuGet Packages</w:t>
+      </w:r>
+      <w:r>
+        <w:t>”.</w:t>
+      </w:r>
+    </w:p>
+    <w:p>
+      <w:pPr>
+        <w:pStyle w:val="ListParagraph"/>
+        <w:numPr>
+          <w:ilvl w:val="0"/>
+          <w:numId w:val="5"/>
+        </w:numPr>
+      </w:pPr>
+      <w:r>
+        <w:t xml:space="preserve">Switch to </w:t>
+      </w:r>
+      <w:r>
+        <w:t>“</w:t>
+      </w:r>
+      <w:r>
+        <w:t>Release</w:t>
+      </w:r>
+      <w:r>
+        <w:t>”</w:t>
+      </w:r>
+      <w:r>
+        <w:t xml:space="preserve"> </w:t>
       </w:r>
       <w:r>
         <w:t xml:space="preserve">in the Solution Configurations pull-down in the Toolbar </w:t>
@@ -2751,6 +2934,64 @@
     </w:p>
     <w:p>
       <w:pPr>
+        <w:pStyle w:val="ListParagraph"/>
+        <w:numPr>
+          <w:ilvl w:val="0"/>
+          <w:numId w:val="5"/>
+        </w:numPr>
+      </w:pPr>
+      <w:r>
+        <w:t xml:space="preserve">In the </w:t>
+      </w:r>
+      <w:r>
+        <w:t>“</w:t>
+      </w:r>
+      <w:r>
+        <w:t>Solution Explorer</w:t>
+      </w:r>
+      <w:r>
+        <w:t>”</w:t>
+      </w:r>
+      <w:r>
+        <w:t xml:space="preserve">, right-click on the </w:t>
+      </w:r>
+      <w:proofErr w:type="spellStart"/>
+      <w:r>
+        <w:t>SpectraSorter</w:t>
+      </w:r>
+      <w:proofErr w:type="spellEnd"/>
+      <w:r>
+        <w:t xml:space="preserve"> project and hit </w:t>
+      </w:r>
+      <w:r>
+        <w:t>“</w:t>
+      </w:r>
+      <w:r>
+        <w:t xml:space="preserve">Set as </w:t>
+      </w:r>
+      <w:proofErr w:type="spellStart"/>
+      <w:r>
+        <w:t>StartUp</w:t>
+      </w:r>
+      <w:proofErr w:type="spellEnd"/>
+      <w:r>
+        <w:t xml:space="preserve"> </w:t>
+      </w:r>
+      <w:r>
+        <w:t>P</w:t>
+      </w:r>
+      <w:r>
+        <w:t>roject</w:t>
+      </w:r>
+      <w:r>
+        <w:t>”</w:t>
+      </w:r>
+      <w:r>
+        <w:t>.</w:t>
+      </w:r>
+    </w:p>
+    <w:p>
+      <w:pPr>
         <w:rPr>
           <w:i/>
         </w:rPr>
@@ -2765,12 +3006,54 @@
         <w:rPr>
           <w:i/>
         </w:rPr>
-        <w:t>The SpectraSorterSetup project can be used to create a redistributable Windows Installer. Right-click on SpectraSorterSetup and select Build. Once the build is complete, right-click on the project again and choose Open Folder in File Explorer.  The setup files can be used to install SpectraSorter on any machine.</w:t>
-      </w:r>
+        <w:t xml:space="preserve">The </w:t>
+      </w:r>
+      <w:proofErr w:type="spellStart"/>
       <w:r>
         <w:rPr>
           <w:i/>
         </w:rPr>
+        <w:t>SpectraSorterSetup</w:t>
+      </w:r>
+      <w:proofErr w:type="spellEnd"/>
+      <w:r>
+        <w:rPr>
+          <w:i/>
+        </w:rPr>
+        <w:t xml:space="preserve"> project can be used to create a redistributable Windows Installer. Right-click on </w:t>
+      </w:r>
+      <w:proofErr w:type="spellStart"/>
+      <w:r>
+        <w:rPr>
+          <w:i/>
+        </w:rPr>
+        <w:t>SpectraSorterSetup</w:t>
+      </w:r>
+      <w:proofErr w:type="spellEnd"/>
+      <w:r>
+        <w:rPr>
+          <w:i/>
+        </w:rPr>
+        <w:t xml:space="preserve"> and select Build. Once the build is complete, right-click on the project again and choose Open Folder in File Explorer.  The setup files can be used to install </w:t>
+      </w:r>
+      <w:proofErr w:type="spellStart"/>
+      <w:r>
+        <w:rPr>
+          <w:i/>
+        </w:rPr>
+        <w:t>SpectraSorter</w:t>
+      </w:r>
+      <w:proofErr w:type="spellEnd"/>
+      <w:r>
+        <w:rPr>
+          <w:i/>
+        </w:rPr>
+        <w:t xml:space="preserve"> on any machine.</w:t>
+      </w:r>
+      <w:r>
+        <w:rPr>
+          <w:i/>
+        </w:rPr>
         <w:t xml:space="preserve"> Also note that the project is configured to </w:t>
       </w:r>
       <w:r>
@@ -2795,8 +3078,16 @@
         <w:rPr>
           <w:i/>
         </w:rPr>
-        <w:t xml:space="preserve"> Release version of the SpectraSorter</w:t>
-      </w:r>
+        <w:t xml:space="preserve"> Release version of the </w:t>
+      </w:r>
+      <w:proofErr w:type="spellStart"/>
+      <w:r>
+        <w:rPr>
+          <w:i/>
+        </w:rPr>
+        <w:t>SpectraSorter</w:t>
+      </w:r>
+      <w:proofErr w:type="spellEnd"/>
       <w:r>
         <w:rPr>
           <w:i/>
@@ -2920,18 +3211,36 @@
         <w:spacing w:after="0"/>
       </w:pPr>
       <w:r>
-        <w:t xml:space="preserve">The SpectraSorter is compatible with the </w:t>
+        <w:t xml:space="preserve">The </w:t>
+      </w:r>
+      <w:proofErr w:type="spellStart"/>
+      <w:r>
+        <w:t>SpectraSorter</w:t>
+      </w:r>
+      <w:proofErr w:type="spellEnd"/>
+      <w:r>
+        <w:t xml:space="preserve"> is compatible with the </w:t>
       </w:r>
       <w:hyperlink r:id="rId13" w:history="1">
+        <w:proofErr w:type="spellStart"/>
         <w:r>
           <w:rPr>
             <w:rStyle w:val="Hyperlink"/>
           </w:rPr>
           <w:t>OmniDriver</w:t>
         </w:r>
+        <w:proofErr w:type="spellEnd"/>
       </w:hyperlink>
       <w:r>
-        <w:t xml:space="preserve"> from Ocean Optics. Which they use to power all of their spectrophotometers. Install the driver for your spectrophotometer and make sure your system can detect it when it is plugged in. </w:t>
+        <w:t xml:space="preserve"> from Ocean Optics. Which they use to power </w:t>
+      </w:r>
+      <w:proofErr w:type="gramStart"/>
+      <w:r>
+        <w:t>all of</w:t>
+      </w:r>
+      <w:proofErr w:type="gramEnd"/>
+      <w:r>
+        <w:t xml:space="preserve"> their spectrophotometers. Install the driver for your spectrophotometer and make sure your system can detect it when it is plugged in. </w:t>
       </w:r>
     </w:p>
     <w:p>
@@ -3001,7 +3310,23 @@
           <w:b/>
           <w:sz w:val="24"/>
         </w:rPr>
-        <w:t xml:space="preserve">Open SpectraSorter and </w:t>
+        <w:t xml:space="preserve">Open </w:t>
+      </w:r>
+      <w:proofErr w:type="spellStart"/>
+      <w:r>
+        <w:rPr>
+          <w:b/>
+          <w:sz w:val="24"/>
+        </w:rPr>
+        <w:t>SpectraSorter</w:t>
+      </w:r>
+      <w:proofErr w:type="spellEnd"/>
+      <w:r>
+        <w:rPr>
+          <w:b/>
+          <w:sz w:val="24"/>
+        </w:rPr>
+        <w:t xml:space="preserve"> and </w:t>
       </w:r>
       <w:r>
         <w:rPr>
@@ -3133,6 +3458,7 @@
           <w:noProof/>
           <w:sz w:val="24"/>
         </w:rPr>
+        <w:lastRenderedPageBreak/>
         <w:drawing>
           <wp:anchor distT="0" distB="0" distL="114300" distR="114300" simplePos="0" relativeHeight="251680768" behindDoc="1" locked="0" layoutInCell="1" allowOverlap="1" wp14:anchorId="4E5916FB" wp14:editId="45FBBC53">
             <wp:simplePos x="0" y="0"/>
@@ -3211,7 +3537,15 @@
         <w:br/>
       </w:r>
       <w:r>
-        <w:t xml:space="preserve">A big button at the top right of SpectraSorter allows the user to start or abort an acquisition. This can be done via the shortcut CTRL+R (start) and ended with CTRL+X (abort). Go to </w:t>
+        <w:t xml:space="preserve">A big button at the top right of </w:t>
+      </w:r>
+      <w:proofErr w:type="spellStart"/>
+      <w:r>
+        <w:t>SpectraSorter</w:t>
+      </w:r>
+      <w:proofErr w:type="spellEnd"/>
+      <w:r>
+        <w:t xml:space="preserve"> allows the user to start or abort an acquisition. This can be done via the shortcut CTRL+R (start) and ended with CTRL+X (abort). Go to </w:t>
       </w:r>
       <w:r>
         <w:rPr>
@@ -3231,12 +3565,12 @@
       <w:pPr>
         <w:pStyle w:val="Heading1"/>
       </w:pPr>
-      <w:bookmarkStart w:id="2" w:name="_Toc76130349"/>
+      <w:bookmarkStart w:id="1" w:name="_Toc76373125"/>
       <w:r>
         <w:lastRenderedPageBreak/>
         <w:t>Acquisition Settings</w:t>
       </w:r>
-      <w:bookmarkEnd w:id="2"/>
+      <w:bookmarkEnd w:id="1"/>
     </w:p>
     <w:p>
       <w:pPr>
@@ -3314,7 +3648,7 @@
           </wp:anchor>
         </w:drawing>
       </w:r>
-      <w:bookmarkStart w:id="3" w:name="_Toc76130350"/>
+      <w:bookmarkStart w:id="2" w:name="_Toc76373126"/>
       <w:r>
         <w:rPr>
           <w:rStyle w:val="Heading3Char"/>
@@ -3336,7 +3670,7 @@
         </w:rPr>
         <w:t>– Dropdown Selection</w:t>
       </w:r>
-      <w:bookmarkEnd w:id="3"/>
+      <w:bookmarkEnd w:id="2"/>
       <w:r>
         <w:rPr>
           <w:u w:val="single"/>
@@ -3388,7 +3722,7 @@
       <w:pPr>
         <w:pStyle w:val="Heading3"/>
       </w:pPr>
-      <w:bookmarkStart w:id="4" w:name="_Toc76130351"/>
+      <w:bookmarkStart w:id="3" w:name="_Toc76373127"/>
       <w:r>
         <w:rPr>
           <w:noProof/>
@@ -3473,7 +3807,7 @@
       <w:r>
         <w:t>– Acquisitions Settings</w:t>
       </w:r>
-      <w:bookmarkEnd w:id="4"/>
+      <w:bookmarkEnd w:id="3"/>
       <w:r>
         <w:t xml:space="preserve"> </w:t>
       </w:r>
@@ -3567,7 +3901,15 @@
         <w:t>:</w:t>
       </w:r>
       <w:r>
-        <w:t xml:space="preserve"> Defines the time of the run in terms of seconds, minutes, hours, or spectra. Be wary that this can produce many GB of data</w:t>
+        <w:t xml:space="preserve"> Defines the time of the </w:t>
+      </w:r>
+      <w:proofErr w:type="gramStart"/>
+      <w:r>
+        <w:t>run in</w:t>
+      </w:r>
+      <w:proofErr w:type="gramEnd"/>
+      <w:r>
+        <w:t xml:space="preserve"> terms of seconds, minutes, hours, or spectra. Be wary that this can produce many GB of data</w:t>
       </w:r>
       <w:r>
         <w:t xml:space="preserve"> i</w:t>
@@ -3629,7 +3971,15 @@
         <w:t xml:space="preserve">spectrum </w:t>
       </w:r>
       <w:r>
-        <w:t>to the user. This features is used to reduce noise, we typically do not average scans.</w:t>
+        <w:t xml:space="preserve">to the user. </w:t>
+      </w:r>
+      <w:proofErr w:type="gramStart"/>
+      <w:r>
+        <w:t>This features</w:t>
+      </w:r>
+      <w:proofErr w:type="gramEnd"/>
+      <w:r>
+        <w:t xml:space="preserve"> is used to reduce noise, we typically do not average scans.</w:t>
       </w:r>
     </w:p>
     <w:p>
@@ -3673,13 +4023,29 @@
         <w:t xml:space="preserve"> to the spectrophotometer</w:t>
       </w:r>
       <w:r>
-        <w:t xml:space="preserve">. This parameter presents tradeoffs to users. As each request step to the spectrophotometer has an associated delay (~1-2 ms), requesting 15 at a time </w:t>
+        <w:t xml:space="preserve">. This parameter presents tradeoffs to users. As each request step to the spectrophotometer has an associated delay (~1-2 </w:t>
+      </w:r>
+      <w:proofErr w:type="spellStart"/>
+      <w:r>
+        <w:t>ms</w:t>
+      </w:r>
+      <w:proofErr w:type="spellEnd"/>
+      <w:r>
+        <w:t xml:space="preserve">), requesting 15 at a time </w:t>
       </w:r>
       <w:r>
         <w:t xml:space="preserve">can </w:t>
       </w:r>
       <w:r>
-        <w:t xml:space="preserve">significantly speed up the Spectra per second acquisition. But, it will introduce a variable delay between each spectra’s individual acquisition and when the software platform will process </w:t>
+        <w:t xml:space="preserve">significantly speed up the Spectra per second acquisition. </w:t>
+      </w:r>
+      <w:proofErr w:type="gramStart"/>
+      <w:r>
+        <w:t>But,</w:t>
+      </w:r>
+      <w:proofErr w:type="gramEnd"/>
+      <w:r>
+        <w:t xml:space="preserve"> it will introduce a variable delay between each spectra’s individual acquisition and when the software platform will process </w:t>
       </w:r>
       <w:r>
         <w:t xml:space="preserve">it </w:t>
@@ -3691,7 +4057,15 @@
         <w:t>W</w:t>
       </w:r>
       <w:r>
-        <w:t>e typically use 1 spectra per request.</w:t>
+        <w:t xml:space="preserve">e typically use 1 </w:t>
+      </w:r>
+      <w:proofErr w:type="gramStart"/>
+      <w:r>
+        <w:t>spectra</w:t>
+      </w:r>
+      <w:proofErr w:type="gramEnd"/>
+      <w:r>
+        <w:t xml:space="preserve"> per request.</w:t>
       </w:r>
     </w:p>
     <w:p>
@@ -3726,7 +4100,15 @@
         <w:t xml:space="preserve"> </w:t>
       </w:r>
       <w:r>
-        <w:t>For each trigger event received, whether hardware or software trigger, the spectrometer will retrieve this many spectra back-to-back at its maximum acquisition rate of about 1 spectrum every 222 microseconds. This feature requires that buffering is enabled.</w:t>
+        <w:t xml:space="preserve">For each trigger event received, whether hardware or software trigger, the spectrometer will retrieve this many spectra back-to-back at its maximum acquisition rate of about 1 spectrum every 222 microseconds. This feature requires that buffering </w:t>
+      </w:r>
+      <w:proofErr w:type="gramStart"/>
+      <w:r>
+        <w:t>is</w:t>
+      </w:r>
+      <w:proofErr w:type="gramEnd"/>
+      <w:r>
+        <w:t xml:space="preserve"> enabled.</w:t>
       </w:r>
     </w:p>
     <w:p>
@@ -3929,23 +4311,61 @@
           </wp:anchor>
         </w:drawing>
       </w:r>
-      <w:bookmarkStart w:id="5" w:name="_Toc76130352"/>
+      <w:bookmarkStart w:id="4" w:name="_Toc76373128"/>
       <w:r>
         <w:rPr>
           <w:rStyle w:val="Heading3Char"/>
         </w:rPr>
-        <w:t>Export / Import SpectraSorter Settings</w:t>
-      </w:r>
-      <w:bookmarkEnd w:id="5"/>
+        <w:t xml:space="preserve">Export / Import </w:t>
+      </w:r>
+      <w:proofErr w:type="spellStart"/>
+      <w:r>
+        <w:rPr>
+          <w:rStyle w:val="Heading3Char"/>
+        </w:rPr>
+        <w:t>SpectraSorter</w:t>
+      </w:r>
+      <w:proofErr w:type="spellEnd"/>
+      <w:r>
+        <w:rPr>
+          <w:rStyle w:val="Heading3Char"/>
+        </w:rPr>
+        <w:t xml:space="preserve"> Settings</w:t>
+      </w:r>
+      <w:bookmarkEnd w:id="4"/>
       <w:r>
         <w:br/>
-        <w:t>All settings for SpectraSorter can be saved externally with “Export to file” as a</w:t>
+        <w:t xml:space="preserve">All settings for </w:t>
+      </w:r>
+      <w:proofErr w:type="spellStart"/>
+      <w:r>
+        <w:t>SpectraSorter</w:t>
+      </w:r>
+      <w:proofErr w:type="spellEnd"/>
+      <w:r>
+        <w:t xml:space="preserve"> can be saved externally with “Export to file” as a</w:t>
       </w:r>
       <w:r>
         <w:t>n</w:t>
       </w:r>
       <w:r>
-        <w:t xml:space="preserve"> .xml file. Later it can be reloaded with “Import from file.” Further, any settings can be stored as default whenever SpectraSorter is loaded with “Store as default.” To revert back to the initial blank default settings, select “Revert to default.”</w:t>
+        <w:t xml:space="preserve"> .xml file. Later it can be reloaded with “Import from file.” Further, any settings can be stored as default whenever </w:t>
+      </w:r>
+      <w:proofErr w:type="spellStart"/>
+      <w:r>
+        <w:t>SpectraSorter</w:t>
+      </w:r>
+      <w:proofErr w:type="spellEnd"/>
+      <w:r>
+        <w:t xml:space="preserve"> is loaded with “Store as default.” To </w:t>
+      </w:r>
+      <w:proofErr w:type="gramStart"/>
+      <w:r>
+        <w:t>revert back</w:t>
+      </w:r>
+      <w:proofErr w:type="gramEnd"/>
+      <w:r>
+        <w:t xml:space="preserve"> to the initial blank default settings, select “Revert to default.”</w:t>
       </w:r>
     </w:p>
     <w:p>
@@ -4015,7 +4435,7 @@
           </wp:anchor>
         </w:drawing>
       </w:r>
-      <w:bookmarkStart w:id="6" w:name="_Toc76130353"/>
+      <w:bookmarkStart w:id="5" w:name="_Toc76373129"/>
       <w:r>
         <w:rPr>
           <w:rStyle w:val="Heading3Char"/>
@@ -4034,7 +4454,7 @@
         </w:rPr>
         <w:t>tatistics</w:t>
       </w:r>
-      <w:bookmarkEnd w:id="6"/>
+      <w:bookmarkEnd w:id="5"/>
       <w:r>
         <w:br/>
         <w:t>Operating</w:t>
@@ -4055,7 +4475,15 @@
         <w:t xml:space="preserve">can </w:t>
       </w:r>
       <w:r>
-        <w:t>be viewed on the lower right hand side of the application window. UV-VIS acquisition and file saving is run with parallel processing modules. Saving generally takes longer than signal acquisition</w:t>
+        <w:t xml:space="preserve">be viewed on the lower </w:t>
+      </w:r>
+      <w:proofErr w:type="gramStart"/>
+      <w:r>
+        <w:t>right hand</w:t>
+      </w:r>
+      <w:proofErr w:type="gramEnd"/>
+      <w:r>
+        <w:t xml:space="preserve"> side of the application window. UV-VIS acquisition and file saving is run with parallel processing modules. Saving generally takes longer than signal acquisition</w:t>
       </w:r>
       <w:r>
         <w:t>. Y</w:t>
@@ -4077,14 +4505,14 @@
           <w:rStyle w:val="Heading3Char"/>
         </w:rPr>
       </w:pPr>
-      <w:bookmarkStart w:id="7" w:name="_Toc76130354"/>
+      <w:bookmarkStart w:id="6" w:name="_Toc76373130"/>
       <w:r>
         <w:rPr>
           <w:rStyle w:val="Heading3Char"/>
         </w:rPr>
         <w:t>Output Files</w:t>
       </w:r>
-      <w:bookmarkEnd w:id="7"/>
+      <w:bookmarkEnd w:id="6"/>
     </w:p>
     <w:p>
       <w:r>
@@ -4144,7 +4572,7 @@
           </wp:anchor>
         </w:drawing>
       </w:r>
-      <w:bookmarkStart w:id="8" w:name="_Toc76130355"/>
+      <w:bookmarkStart w:id="7" w:name="_Toc76373131"/>
       <w:r>
         <w:rPr>
           <w:rStyle w:val="Heading3Char"/>
@@ -4166,7 +4594,7 @@
         </w:rPr>
         <w:t>Options</w:t>
       </w:r>
-      <w:bookmarkEnd w:id="8"/>
+      <w:bookmarkEnd w:id="7"/>
       <w:r>
         <w:rPr>
           <w:u w:val="single"/>
@@ -4200,7 +4628,15 @@
         <w:t>Acquisition</w:t>
       </w:r>
       <w:r>
-        <w:t>, a “Save to file” check box controls whether or not to save acquired spectra. The “Auto-update”</w:t>
+        <w:t xml:space="preserve">, a “Save to file” check box controls </w:t>
+      </w:r>
+      <w:proofErr w:type="gramStart"/>
+      <w:r>
+        <w:t>whether or not</w:t>
+      </w:r>
+      <w:proofErr w:type="gramEnd"/>
+      <w:r>
+        <w:t xml:space="preserve"> to save acquired spectra. The “Auto-update”</w:t>
       </w:r>
       <w:r>
         <w:t xml:space="preserve"> e</w:t>
@@ -4309,7 +4745,7 @@
           </wp:anchor>
         </w:drawing>
       </w:r>
-      <w:bookmarkStart w:id="9" w:name="_Toc76130356"/>
+      <w:bookmarkStart w:id="8" w:name="_Toc76373132"/>
       <w:r>
         <w:rPr>
           <w:rStyle w:val="Heading3Char"/>
@@ -4340,6 +4776,151 @@
         </w:rPr>
         <w:t>– “.csv”</w:t>
       </w:r>
+      <w:bookmarkEnd w:id="8"/>
+      <w:r>
+        <w:rPr>
+          <w:u w:val="single"/>
+        </w:rPr>
+        <w:br/>
+      </w:r>
+      <w:r>
+        <w:t xml:space="preserve">Files are saved as comma-separated values (CSV) </w:t>
+      </w:r>
+      <w:r>
+        <w:t xml:space="preserve">files </w:t>
+      </w:r>
+      <w:r>
+        <w:t xml:space="preserve">with a semicolon, “;” used as a delimiter column entry. The first row contains a header line with 5 parameters then each wavelength in nm that was </w:t>
+      </w:r>
+      <w:r>
+        <w:t>saved.</w:t>
+      </w:r>
+    </w:p>
+    <w:p>
+      <w:pPr>
+        <w:rPr>
+          <w:i/>
+        </w:rPr>
+      </w:pPr>
+      <w:r>
+        <w:rPr>
+          <w:i/>
+        </w:rPr>
+        <w:t>Note</w:t>
+      </w:r>
+      <w:r>
+        <w:rPr>
+          <w:i/>
+        </w:rPr>
+        <w:t xml:space="preserve">: </w:t>
+      </w:r>
+      <w:r>
+        <w:rPr>
+          <w:i/>
+        </w:rPr>
+        <w:t>“</w:t>
+      </w:r>
+      <w:proofErr w:type="spellStart"/>
+      <w:r>
+        <w:rPr>
+          <w:i/>
+        </w:rPr>
+        <w:t>MicroSec</w:t>
+      </w:r>
+      <w:proofErr w:type="spellEnd"/>
+      <w:r>
+        <w:rPr>
+          <w:i/>
+        </w:rPr>
+        <w:t>,”</w:t>
+      </w:r>
+      <w:r>
+        <w:rPr>
+          <w:i/>
+        </w:rPr>
+        <w:t xml:space="preserve"> which stores the acquisition time </w:t>
+      </w:r>
+      <w:r>
+        <w:rPr>
+          <w:i/>
+        </w:rPr>
+        <w:t>occasional has errors during file saving (see the 0 value</w:t>
+      </w:r>
+      <w:r>
+        <w:rPr>
+          <w:i/>
+        </w:rPr>
+        <w:t xml:space="preserve"> in the screenshot above</w:t>
+      </w:r>
+      <w:r>
+        <w:rPr>
+          <w:i/>
+        </w:rPr>
+        <w:t>). Take this into account while post-processing your collected data.</w:t>
+      </w:r>
+    </w:p>
+    <w:p>
+      <w:pPr>
+        <w:rPr>
+          <w:i/>
+        </w:rPr>
+      </w:pPr>
+      <w:r>
+        <w:rPr>
+          <w:i/>
+        </w:rPr>
+        <w:lastRenderedPageBreak/>
+        <w:t xml:space="preserve">Hint: If you want to open this data in Excel you can use their Text import </w:t>
+      </w:r>
+      <w:proofErr w:type="gramStart"/>
+      <w:r>
+        <w:rPr>
+          <w:i/>
+        </w:rPr>
+        <w:t>wizard, or</w:t>
+      </w:r>
+      <w:proofErr w:type="gramEnd"/>
+      <w:r>
+        <w:rPr>
+          <w:i/>
+        </w:rPr>
+        <w:t xml:space="preserve"> open the data in a text editor and add the initial line “</w:t>
+      </w:r>
+      <w:proofErr w:type="spellStart"/>
+      <w:r>
+        <w:rPr>
+          <w:i/>
+        </w:rPr>
+        <w:t>sep</w:t>
+      </w:r>
+      <w:proofErr w:type="spellEnd"/>
+      <w:r>
+        <w:rPr>
+          <w:i/>
+        </w:rPr>
+        <w:t xml:space="preserve">=;”, then Excel will open the data in its correct columns. </w:t>
+      </w:r>
+    </w:p>
+    <w:p>
+      <w:bookmarkStart w:id="9" w:name="_Toc76373133"/>
+      <w:r>
+        <w:rPr>
+          <w:rStyle w:val="Heading3Char"/>
+        </w:rPr>
+        <w:t xml:space="preserve">Configuration </w:t>
+      </w:r>
+      <w:r>
+        <w:rPr>
+          <w:rStyle w:val="Heading3Char"/>
+        </w:rPr>
+        <w:t>F</w:t>
+      </w:r>
+      <w:r>
+        <w:rPr>
+          <w:rStyle w:val="Heading3Char"/>
+        </w:rPr>
+        <w:t>ile – “.conf”</w:t>
+      </w:r>
       <w:bookmarkEnd w:id="9"/>
       <w:r>
         <w:rPr>
@@ -4348,148 +4929,45 @@
         <w:br/>
       </w:r>
       <w:r>
-        <w:t xml:space="preserve">Files are saved as comma-separated values (CSV) </w:t>
-      </w:r>
-      <w:r>
-        <w:t xml:space="preserve">files </w:t>
-      </w:r>
-      <w:r>
-        <w:t xml:space="preserve">with a semicolon, “;” used as a delimiter column entry. The first row contains a header line with 5 parameters then each wavelength in nm that was </w:t>
-      </w:r>
-      <w:r>
-        <w:t>saved.</w:t>
-      </w:r>
-    </w:p>
-    <w:p>
-      <w:pPr>
-        <w:rPr>
-          <w:i/>
-        </w:rPr>
-      </w:pPr>
-      <w:r>
-        <w:rPr>
-          <w:i/>
-        </w:rPr>
-        <w:t>Note</w:t>
-      </w:r>
-      <w:r>
-        <w:rPr>
-          <w:i/>
-        </w:rPr>
-        <w:t xml:space="preserve">: </w:t>
-      </w:r>
-      <w:r>
-        <w:rPr>
-          <w:i/>
-        </w:rPr>
-        <w:t>“MicroSec,”</w:t>
-      </w:r>
-      <w:r>
-        <w:rPr>
-          <w:i/>
-        </w:rPr>
-        <w:t xml:space="preserve"> which stores the acquisition time </w:t>
-      </w:r>
-      <w:r>
-        <w:rPr>
-          <w:i/>
-        </w:rPr>
-        <w:t>occasional has errors during file saving (see the 0 value</w:t>
-      </w:r>
-      <w:r>
-        <w:rPr>
-          <w:i/>
-        </w:rPr>
-        <w:t xml:space="preserve"> in the screenshot above</w:t>
-      </w:r>
-      <w:r>
-        <w:rPr>
-          <w:i/>
-        </w:rPr>
-        <w:t>). Take this into account while post-processing your collected data.</w:t>
-      </w:r>
-    </w:p>
-    <w:p>
-      <w:pPr>
-        <w:rPr>
-          <w:i/>
-        </w:rPr>
-      </w:pPr>
-      <w:r>
-        <w:rPr>
-          <w:i/>
-        </w:rPr>
-        <w:lastRenderedPageBreak/>
-        <w:t xml:space="preserve">Hint: If you want to open this data in Excel you can use their Text import wizard, or open the data in a text editor and add the initial line “sep=;”, then Excel will open the data in its correct columns. </w:t>
-      </w:r>
-    </w:p>
-    <w:p>
-      <w:bookmarkStart w:id="10" w:name="_Toc76130357"/>
-      <w:r>
+        <w:t xml:space="preserve">Every time a new output file is generated, a corresponding file </w:t>
+      </w:r>
+      <w:r>
+        <w:t xml:space="preserve">is </w:t>
+      </w:r>
+      <w:r>
+        <w:t>generated with the same name but with the ending “.conf”. This file can be opened to in a text editor to view all parameters of the corresponding acquisition.</w:t>
+      </w:r>
+    </w:p>
+    <w:p>
+      <w:pPr>
         <w:rPr>
           <w:rStyle w:val="Heading3Char"/>
-        </w:rPr>
-        <w:t xml:space="preserve">Configuration </w:t>
-      </w:r>
-      <w:r>
+          <w:b/>
+          <w:color w:val="808080" w:themeColor="background1" w:themeShade="80"/>
+        </w:rPr>
+      </w:pPr>
+    </w:p>
+    <w:p>
+      <w:pPr>
+        <w:pStyle w:val="Heading2"/>
         <w:rPr>
           <w:rStyle w:val="Heading3Char"/>
         </w:rPr>
-        <w:t>F</w:t>
-      </w:r>
+      </w:pPr>
+      <w:bookmarkStart w:id="10" w:name="_Toc76373134"/>
       <w:r>
         <w:rPr>
           <w:rStyle w:val="Heading3Char"/>
         </w:rPr>
-        <w:t>ile – “.conf”</w:t>
+        <w:t>Other</w:t>
+      </w:r>
+      <w:r>
+        <w:rPr>
+          <w:rStyle w:val="Heading3Char"/>
+        </w:rPr>
+        <w:t xml:space="preserve"> Fields</w:t>
       </w:r>
       <w:bookmarkEnd w:id="10"/>
-      <w:r>
-        <w:rPr>
-          <w:u w:val="single"/>
-        </w:rPr>
-        <w:br/>
-      </w:r>
-      <w:r>
-        <w:t xml:space="preserve">Every time a new output file is generated, a corresponding file </w:t>
-      </w:r>
-      <w:r>
-        <w:t xml:space="preserve">is </w:t>
-      </w:r>
-      <w:r>
-        <w:t>generated with the same name but with the ending “.conf”. This file can be opened to in a text editor to view all parameters of the corresponding acquisition.</w:t>
-      </w:r>
-    </w:p>
-    <w:p>
-      <w:pPr>
-        <w:rPr>
-          <w:rStyle w:val="Heading3Char"/>
-          <w:b/>
-          <w:color w:val="808080" w:themeColor="background1" w:themeShade="80"/>
-        </w:rPr>
-      </w:pPr>
-    </w:p>
-    <w:p>
-      <w:pPr>
-        <w:pStyle w:val="Heading2"/>
-        <w:rPr>
-          <w:rStyle w:val="Heading3Char"/>
-        </w:rPr>
-      </w:pPr>
-      <w:bookmarkStart w:id="11" w:name="_Toc76130358"/>
-      <w:r>
-        <w:rPr>
-          <w:rStyle w:val="Heading3Char"/>
-        </w:rPr>
-        <w:t>Other</w:t>
-      </w:r>
-      <w:r>
-        <w:rPr>
-          <w:rStyle w:val="Heading3Char"/>
-        </w:rPr>
-        <w:t xml:space="preserve"> Fields</w:t>
-      </w:r>
-      <w:bookmarkEnd w:id="11"/>
     </w:p>
     <w:p>
       <w:r>
@@ -4707,7 +5185,7 @@
       <w:pPr>
         <w:pStyle w:val="Heading1"/>
       </w:pPr>
-      <w:bookmarkStart w:id="12" w:name="_Toc76130359"/>
+      <w:bookmarkStart w:id="11" w:name="_Toc76373135"/>
       <w:r>
         <w:rPr>
           <w:b/>
@@ -4725,7 +5203,7 @@
       <w:r>
         <w:t>Spectra</w:t>
       </w:r>
-      <w:bookmarkEnd w:id="12"/>
+      <w:bookmarkEnd w:id="11"/>
     </w:p>
     <w:p>
       <w:r>
@@ -4797,7 +5275,7 @@
           </wp:anchor>
         </w:drawing>
       </w:r>
-      <w:bookmarkStart w:id="13" w:name="_Toc76130360"/>
+      <w:bookmarkStart w:id="12" w:name="_Toc76373136"/>
       <w:r>
         <w:rPr>
           <w:rStyle w:val="Heading3Char"/>
@@ -4816,68 +5294,73 @@
         </w:rPr>
         <w:t>”</w:t>
       </w:r>
+      <w:bookmarkEnd w:id="12"/>
+      <w:r>
+        <w:rPr>
+          <w:u w:val="single"/>
+        </w:rPr>
+        <w:br/>
+      </w:r>
+      <w:r>
+        <w:t xml:space="preserve">The “Dark Spectrum” establishes the relative noise at a given acquisition setting and environment. This should be performed every time the acquisition settings are </w:t>
+      </w:r>
+      <w:proofErr w:type="gramStart"/>
+      <w:r>
+        <w:t>changed</w:t>
+      </w:r>
+      <w:proofErr w:type="gramEnd"/>
+      <w:r>
+        <w:t xml:space="preserve"> or the environment appreciably changes</w:t>
+      </w:r>
+      <w:r>
+        <w:t>. Turn off you</w:t>
+      </w:r>
+      <w:r>
+        <w:t>r</w:t>
+      </w:r>
+      <w:r>
+        <w:t xml:space="preserve"> light source then hit button “Take Dark.” The corresponding dark spectrum will appear in the plot region. Make sure this looks correct, occasionally there will be residual spectra still in the </w:t>
+      </w:r>
+      <w:r>
+        <w:t>cache</w:t>
+      </w:r>
+      <w:r>
+        <w:t xml:space="preserve"> and it </w:t>
+      </w:r>
+      <w:r>
+        <w:t>will not</w:t>
+      </w:r>
+      <w:r>
+        <w:t xml:space="preserve"> </w:t>
+      </w:r>
+      <w:r>
+        <w:t xml:space="preserve">properly load the new </w:t>
+      </w:r>
+      <w:r>
+        <w:t>dark acquisition. If this is the case, click “Take Dark” several more times until the correct dark spectra is acquired.</w:t>
+      </w:r>
+    </w:p>
+    <w:p>
+      <w:bookmarkStart w:id="13" w:name="_Toc76373137"/>
+      <w:r>
+        <w:rPr>
+          <w:rStyle w:val="Heading3Char"/>
+        </w:rPr>
+        <w:t>“</w:t>
+      </w:r>
+      <w:r>
+        <w:rPr>
+          <w:rStyle w:val="Heading3Char"/>
+        </w:rPr>
+        <w:t>Enable Lamp</w:t>
+      </w:r>
+      <w:r>
+        <w:rPr>
+          <w:rStyle w:val="Heading3Char"/>
+        </w:rPr>
+        <w:t>”</w:t>
+      </w:r>
       <w:bookmarkEnd w:id="13"/>
-      <w:r>
-        <w:rPr>
-          <w:u w:val="single"/>
-        </w:rPr>
-        <w:br/>
-      </w:r>
-      <w:r>
-        <w:t>The “Dark Spectrum” establishes the relative noise at a given acquisition setting and environment. This should be performed every time the acquisition settings are changed</w:t>
-      </w:r>
-      <w:r>
-        <w:t xml:space="preserve"> or the environment appreciably changes</w:t>
-      </w:r>
-      <w:r>
-        <w:t>. Turn off you</w:t>
-      </w:r>
-      <w:r>
-        <w:t>r</w:t>
-      </w:r>
-      <w:r>
-        <w:t xml:space="preserve"> light source then hit button “Take Dark.” The corresponding dark spectrum will appear in the plot region. Make sure this looks correct, occasionally there will be residual spectra still in the </w:t>
-      </w:r>
-      <w:r>
-        <w:t>cache</w:t>
-      </w:r>
-      <w:r>
-        <w:t xml:space="preserve"> and it </w:t>
-      </w:r>
-      <w:r>
-        <w:t>will not</w:t>
-      </w:r>
-      <w:r>
-        <w:t xml:space="preserve"> </w:t>
-      </w:r>
-      <w:r>
-        <w:t xml:space="preserve">properly load the new </w:t>
-      </w:r>
-      <w:r>
-        <w:t>dark acquisition. If this is the case, click “Take Dark” several more times until the correct dark spectra is acquired.</w:t>
-      </w:r>
-    </w:p>
-    <w:p>
-      <w:bookmarkStart w:id="14" w:name="_Toc76130361"/>
-      <w:r>
-        <w:rPr>
-          <w:rStyle w:val="Heading3Char"/>
-        </w:rPr>
-        <w:t>“</w:t>
-      </w:r>
-      <w:r>
-        <w:rPr>
-          <w:rStyle w:val="Heading3Char"/>
-        </w:rPr>
-        <w:t>Enable Lamp</w:t>
-      </w:r>
-      <w:r>
-        <w:rPr>
-          <w:rStyle w:val="Heading3Char"/>
-        </w:rPr>
-        <w:t>”</w:t>
-      </w:r>
-      <w:bookmarkEnd w:id="14"/>
       <w:r>
         <w:br/>
         <w:t>This feature is retained from the original FX Streamer platform. It can be used with Ocean Optics light sources connected to the operating computer. For example, a “</w:t>
@@ -4893,7 +5376,7 @@
       <w:pPr>
         <w:pStyle w:val="Heading2"/>
       </w:pPr>
-      <w:bookmarkStart w:id="15" w:name="_Toc76130362"/>
+      <w:bookmarkStart w:id="14" w:name="_Toc76373138"/>
       <w:r>
         <w:rPr>
           <w:b/>
@@ -4913,7 +5396,7 @@
       <w:r>
         <w:t xml:space="preserve"> Acquisition</w:t>
       </w:r>
-      <w:bookmarkEnd w:id="15"/>
+      <w:bookmarkEnd w:id="14"/>
     </w:p>
     <w:p>
       <w:r>
@@ -4985,7 +5468,7 @@
           </wp:anchor>
         </w:drawing>
       </w:r>
-      <w:bookmarkStart w:id="16" w:name="_Toc76130363"/>
+      <w:bookmarkStart w:id="15" w:name="_Toc76373139"/>
       <w:r>
         <w:rPr>
           <w:rStyle w:val="Heading3Char"/>
@@ -5001,7 +5484,7 @@
         </w:rPr>
         <w:t xml:space="preserve"> Reference Spectrum</w:t>
       </w:r>
-      <w:bookmarkEnd w:id="16"/>
+      <w:bookmarkEnd w:id="15"/>
       <w:r>
         <w:rPr>
           <w:u w:val="single"/>
@@ -5131,7 +5614,7 @@
           </wp:anchor>
         </w:drawing>
       </w:r>
-      <w:bookmarkStart w:id="17" w:name="_Toc76130364"/>
+      <w:bookmarkStart w:id="16" w:name="_Toc76373140"/>
       <w:r>
         <w:rPr>
           <w:rStyle w:val="Heading3Char"/>
@@ -5140,7 +5623,6 @@
         </w:rPr>
         <w:t>Accumulated</w:t>
       </w:r>
-      <w:bookmarkEnd w:id="17"/>
       <w:r>
         <w:rPr>
           <w:rStyle w:val="Heading3Char"/>
@@ -5156,6 +5638,7 @@
         </w:rPr>
         <w:t>Reference Spectrum</w:t>
       </w:r>
+      <w:bookmarkEnd w:id="16"/>
       <w:r>
         <w:rPr>
           <w:u w:val="single"/>
@@ -5206,13 +5689,26 @@
         <w:t>r</w:t>
       </w:r>
       <w:r>
-        <w:t xml:space="preserve"> reference spectra/spectras should appear over this time period. Then hit “Accumulate.” The </w:t>
+        <w:t xml:space="preserve"> reference spectra/</w:t>
+      </w:r>
+      <w:proofErr w:type="spellStart"/>
+      <w:r>
+        <w:t>spectras</w:t>
+      </w:r>
+      <w:proofErr w:type="spellEnd"/>
+      <w:r>
+        <w:t xml:space="preserve"> should appear over this time period. Then hit “Accumulate.” The </w:t>
       </w:r>
       <w:r>
         <w:t xml:space="preserve">spectrophotometer will run until it </w:t>
       </w:r>
-      <w:r>
-        <w:t xml:space="preserve">accumulate all spectra over that time window and store it in </w:t>
+      <w:proofErr w:type="gramStart"/>
+      <w:r>
+        <w:t>accumulate</w:t>
+      </w:r>
+      <w:proofErr w:type="gramEnd"/>
+      <w:r>
+        <w:t xml:space="preserve"> all spectra over that time window and store it in </w:t>
       </w:r>
       <w:r>
         <w:t>cache</w:t>
@@ -5352,7 +5848,7 @@
           </wp:anchor>
         </w:drawing>
       </w:r>
-      <w:bookmarkStart w:id="18" w:name="_Toc76130365"/>
+      <w:bookmarkStart w:id="17" w:name="_Toc76373141"/>
       <w:r>
         <w:rPr>
           <w:rStyle w:val="Heading3Char"/>
@@ -5376,7 +5872,7 @@
         </w:rPr>
         <w:t>Reference Spectrum</w:t>
       </w:r>
-      <w:bookmarkEnd w:id="18"/>
+      <w:bookmarkEnd w:id="17"/>
       <w:r>
         <w:rPr>
           <w:u w:val="single"/>
@@ -5404,7 +5900,15 @@
     </w:p>
     <w:p>
       <w:r>
-        <w:t xml:space="preserve">If you start a run using dynamic referencing you will still need to define an initial reference using the single or </w:t>
+        <w:t xml:space="preserve">If you start a run using dynamic </w:t>
+      </w:r>
+      <w:proofErr w:type="gramStart"/>
+      <w:r>
+        <w:t>referencing</w:t>
+      </w:r>
+      <w:proofErr w:type="gramEnd"/>
+      <w:r>
+        <w:t xml:space="preserve"> you will still need to define an initial reference using the single or </w:t>
       </w:r>
       <w:r>
         <w:t xml:space="preserve">accumulated </w:t>
@@ -5423,7 +5927,21 @@
         <w:rPr>
           <w:i/>
         </w:rPr>
-        <w:t>Note: The recalculation of a reference spectrum WILL INTRODUCE A SLIGHT DELAY during that recalculation period. So i</w:t>
+        <w:t xml:space="preserve">Note: The recalculation of a reference spectrum WILL INTRODUCE A SLIGHT DELAY during that recalculation period. </w:t>
+      </w:r>
+      <w:proofErr w:type="gramStart"/>
+      <w:r>
+        <w:rPr>
+          <w:i/>
+        </w:rPr>
+        <w:t>So</w:t>
+      </w:r>
+      <w:proofErr w:type="gramEnd"/>
+      <w:r>
+        <w:rPr>
+          <w:i/>
+        </w:rPr>
+        <w:t xml:space="preserve"> i</w:t>
       </w:r>
       <w:r>
         <w:rPr>
@@ -5460,7 +5978,7 @@
       <w:pPr>
         <w:pStyle w:val="Heading1"/>
       </w:pPr>
-      <w:bookmarkStart w:id="19" w:name="_Toc76130366"/>
+      <w:bookmarkStart w:id="18" w:name="_Toc76373142"/>
       <w:r>
         <w:lastRenderedPageBreak/>
         <w:t>Signal Processing</w:t>
@@ -5468,7 +5986,7 @@
       <w:r>
         <w:t xml:space="preserve"> and Wavelength Management</w:t>
       </w:r>
-      <w:bookmarkEnd w:id="19"/>
+      <w:bookmarkEnd w:id="18"/>
     </w:p>
     <w:p>
       <w:r>
@@ -5573,7 +6091,7 @@
       <w:pPr>
         <w:pStyle w:val="Heading3"/>
       </w:pPr>
-      <w:bookmarkStart w:id="20" w:name="_Toc76130367"/>
+      <w:bookmarkStart w:id="19" w:name="_Toc76373143"/>
       <w:r>
         <w:t>“</w:t>
       </w:r>
@@ -5583,29 +6101,37 @@
       <w:r>
         <w:t>”</w:t>
       </w:r>
+      <w:bookmarkEnd w:id="19"/>
+    </w:p>
+    <w:p>
+      <w:r>
+        <w:t xml:space="preserve">Data filtering can be enabled for each spectrum by clicking the “Enable” check box. Filtering is run by an “Average filter,” (i.e., a standard moving average) or a “Gaussian filter” (i.e., a Gaussian weighted moving average). The size of the moving area can be </w:t>
+      </w:r>
+      <w:r>
+        <w:t>set in the window prior to starting a run.</w:t>
+      </w:r>
+    </w:p>
+    <w:p/>
+    <w:p>
+      <w:pPr>
+        <w:pStyle w:val="Heading3"/>
+      </w:pPr>
+      <w:bookmarkStart w:id="20" w:name="_Toc76373144"/>
+      <w:r>
+        <w:t>“</w:t>
+      </w:r>
+      <w:proofErr w:type="gramStart"/>
+      <w:r>
+        <w:t>Triggering</w:t>
+      </w:r>
+      <w:proofErr w:type="gramEnd"/>
+      <w:r>
+        <w:t>”</w:t>
+      </w:r>
       <w:bookmarkEnd w:id="20"/>
     </w:p>
     <w:p>
       <w:r>
-        <w:t xml:space="preserve">Data filtering can be enabled for each spectrum by clicking the “Enable” check box. Filtering is run by an “Average filter,” (i.e., a standard moving average) or a “Gaussian filter” (i.e., a Gaussian weighted moving average). The size of the moving area can be </w:t>
-      </w:r>
-      <w:r>
-        <w:t>set in the window prior to starting a run.</w:t>
-      </w:r>
-    </w:p>
-    <w:p/>
-    <w:p>
-      <w:pPr>
-        <w:pStyle w:val="Heading3"/>
-      </w:pPr>
-      <w:bookmarkStart w:id="21" w:name="_Toc76130368"/>
-      <w:r>
-        <w:t>“Triggering”</w:t>
-      </w:r>
-      <w:bookmarkEnd w:id="21"/>
-    </w:p>
-    <w:p>
-      <w:r>
         <w:t xml:space="preserve">Triggering refers to sending an external trigger via the Arduino microcontroller. This setting can only be enabled if an Arduino </w:t>
       </w:r>
       <w:r>
@@ -5615,13 +6141,21 @@
         <w:t xml:space="preserve">is </w:t>
       </w:r>
       <w:r>
-        <w:t>connected and detected by Spec</w:t>
+        <w:t xml:space="preserve">connected and detected by </w:t>
+      </w:r>
+      <w:proofErr w:type="spellStart"/>
+      <w:r>
+        <w:t>Spec</w:t>
       </w:r>
       <w:r>
         <w:t>t</w:t>
       </w:r>
       <w:r>
-        <w:t xml:space="preserve">raSorter, see the Basic </w:t>
+        <w:t>raSorter</w:t>
+      </w:r>
+      <w:proofErr w:type="spellEnd"/>
+      <w:r>
+        <w:t xml:space="preserve">, see the Basic </w:t>
       </w:r>
       <w:r>
         <w:t>Sectio</w:t>
@@ -5665,8 +6199,13 @@
         <w:t>Tri</w:t>
       </w:r>
       <w:r>
-        <w:t>ggering Operator: AND or OR</w:t>
-      </w:r>
+        <w:t xml:space="preserve">ggering Operator: AND or </w:t>
+      </w:r>
+      <w:proofErr w:type="spellStart"/>
+      <w:r>
+        <w:t>OR</w:t>
+      </w:r>
+      <w:proofErr w:type="spellEnd"/>
     </w:p>
     <w:p>
       <w:r>
@@ -5737,12 +6276,12 @@
       <w:pPr>
         <w:pStyle w:val="Heading2"/>
       </w:pPr>
-      <w:bookmarkStart w:id="22" w:name="_Toc76130369"/>
+      <w:bookmarkStart w:id="21" w:name="_Toc76373145"/>
       <w:r>
         <w:lastRenderedPageBreak/>
         <w:t>Wavelength Hub</w:t>
       </w:r>
-      <w:bookmarkEnd w:id="22"/>
+      <w:bookmarkEnd w:id="21"/>
     </w:p>
     <w:p>
       <w:r>
@@ -5756,7 +6295,23 @@
         <w:t xml:space="preserve">Wavelength Hub </w:t>
       </w:r>
       <w:r>
-        <w:t>is the most important module in operating the SpectraSorter. Here, particular wavelengths are defined for time series plotting, saving, and triggering. Prepare the hub prior to your run, as most features cannot be modified during a run.</w:t>
+        <w:t xml:space="preserve">is the most important module in operating the </w:t>
+      </w:r>
+      <w:proofErr w:type="spellStart"/>
+      <w:r>
+        <w:t>SpectraSorter</w:t>
+      </w:r>
+      <w:proofErr w:type="spellEnd"/>
+      <w:r>
+        <w:t xml:space="preserve">. Here, </w:t>
+      </w:r>
+      <w:proofErr w:type="gramStart"/>
+      <w:r>
+        <w:t>particular wavelengths</w:t>
+      </w:r>
+      <w:proofErr w:type="gramEnd"/>
+      <w:r>
+        <w:t xml:space="preserve"> are defined for time series plotting, saving, and triggering. Prepare the hub prior to your run, as most features cannot be modified during a run.</w:t>
       </w:r>
       <w:r>
         <w:t xml:space="preserve"> Once established consider saving this setting with </w:t>
@@ -6017,7 +6572,7 @@
       <w:pPr>
         <w:pStyle w:val="Heading3"/>
       </w:pPr>
-      <w:bookmarkStart w:id="23" w:name="_Toc76130370"/>
+      <w:bookmarkStart w:id="22" w:name="_Toc76373146"/>
       <w:r>
         <w:lastRenderedPageBreak/>
         <w:t>“</w:t>
@@ -6025,16 +6580,18 @@
       <w:r>
         <w:t xml:space="preserve">Select </w:t>
       </w:r>
+      <w:proofErr w:type="gramStart"/>
       <w:r>
         <w:t>R</w:t>
       </w:r>
       <w:r>
         <w:t>ange</w:t>
       </w:r>
+      <w:proofErr w:type="gramEnd"/>
       <w:r>
         <w:t>”</w:t>
       </w:r>
-      <w:bookmarkEnd w:id="23"/>
+      <w:bookmarkEnd w:id="22"/>
     </w:p>
     <w:p>
       <w:r>
@@ -6158,7 +6715,7 @@
       <w:pPr>
         <w:pStyle w:val="Heading1"/>
       </w:pPr>
-      <w:bookmarkStart w:id="24" w:name="_Toc76130371"/>
+      <w:bookmarkStart w:id="23" w:name="_Toc76373147"/>
       <w:r>
         <w:lastRenderedPageBreak/>
         <w:t xml:space="preserve">Data </w:t>
@@ -6166,7 +6723,7 @@
       <w:r>
         <w:t>Plotting</w:t>
       </w:r>
-      <w:bookmarkEnd w:id="24"/>
+      <w:bookmarkEnd w:id="23"/>
     </w:p>
     <w:p>
       <w:r>
@@ -6322,7 +6879,7 @@
       <w:pPr>
         <w:pStyle w:val="Heading3"/>
       </w:pPr>
-      <w:bookmarkStart w:id="25" w:name="_Toc76130372"/>
+      <w:bookmarkStart w:id="24" w:name="_Toc76373148"/>
       <w:r>
         <w:rPr>
           <w:noProof/>
@@ -6394,11 +6951,19 @@
       <w:r>
         <w:t>Window Size</w:t>
       </w:r>
-      <w:bookmarkEnd w:id="25"/>
-    </w:p>
-    <w:p>
-      <w:r>
-        <w:t>The “Y axis” can be auto scaled or manually adjusted for all plot types. For all spectrum plot types (e.g, [Live] Output Spectrum), the “X axis” is controlled by manually setting the desired wavelength</w:t>
+      <w:bookmarkEnd w:id="24"/>
+    </w:p>
+    <w:p>
+      <w:r>
+        <w:t>The “Y axis” can be auto scaled or manually adjusted for all plot types. For all spectrum plot types (</w:t>
+      </w:r>
+      <w:proofErr w:type="spellStart"/>
+      <w:r>
+        <w:t>e.g</w:t>
+      </w:r>
+      <w:proofErr w:type="spellEnd"/>
+      <w:r>
+        <w:t>, [Live] Output Spectrum), the “X axis” is controlled by manually setting the desired wavelength</w:t>
       </w:r>
       <w:r>
         <w:t xml:space="preserve"> range</w:t>
@@ -6478,7 +7043,15 @@
         </w:drawing>
       </w:r>
       <w:r>
-        <w:t>For all time series plot types (e.g., [Live] Time series), the “X axis” is defined by the number of spectra displayed. Before a run starts define the “Number of time points to store.” This sets a buffer size for storing the most recent spect</w:t>
+        <w:t xml:space="preserve">For </w:t>
+      </w:r>
+      <w:proofErr w:type="spellStart"/>
+      <w:r>
+        <w:t>all time</w:t>
+      </w:r>
+      <w:proofErr w:type="spellEnd"/>
+      <w:r>
+        <w:t xml:space="preserve"> series plot types (e.g., [Live] Time series), the “X axis” is defined by the number of spectra displayed. Before a run starts define the “Number of time points to store.” This sets a buffer size for storing the most recent spect</w:t>
       </w:r>
       <w:r>
         <w:t>r</w:t>
@@ -6491,11 +7064,11 @@
       <w:pPr>
         <w:pStyle w:val="Heading3"/>
       </w:pPr>
-      <w:bookmarkStart w:id="26" w:name="_Toc76130373"/>
+      <w:bookmarkStart w:id="25" w:name="_Toc76373149"/>
       <w:r>
         <w:t>Triggering Display Options</w:t>
       </w:r>
-      <w:bookmarkEnd w:id="26"/>
+      <w:bookmarkEnd w:id="25"/>
     </w:p>
     <w:p>
       <w:r>
@@ -6573,7 +7146,15 @@
         <w:t xml:space="preserve"> </w:t>
       </w:r>
       <w:r>
-        <w:t>the user can select whether or not to plot thresholds, triggering events, and how many trigger points to plot within the display window.</w:t>
+        <w:t xml:space="preserve">the user can select </w:t>
+      </w:r>
+      <w:proofErr w:type="gramStart"/>
+      <w:r>
+        <w:t>whether or not</w:t>
+      </w:r>
+      <w:proofErr w:type="gramEnd"/>
+      <w:r>
+        <w:t xml:space="preserve"> to plot thresholds, triggering events, and how many trigger points to plot within the display window.</w:t>
       </w:r>
     </w:p>
     <w:p/>
@@ -6679,51 +7260,51 @@
       <w:pPr>
         <w:pStyle w:val="Heading1"/>
       </w:pPr>
-      <w:bookmarkStart w:id="27" w:name="_Toc76130374"/>
+      <w:bookmarkStart w:id="26" w:name="_Toc76373150"/>
       <w:r>
         <w:lastRenderedPageBreak/>
         <w:t>External Triggering / Arduino Configuration</w:t>
       </w:r>
+      <w:bookmarkEnd w:id="26"/>
+    </w:p>
+    <w:p>
+      <w:r>
+        <w:t xml:space="preserve">The </w:t>
+      </w:r>
+      <w:r>
+        <w:rPr>
+          <w:b/>
+          <w:color w:val="808080" w:themeColor="background1" w:themeShade="80"/>
+        </w:rPr>
+        <w:t>Arduino</w:t>
+      </w:r>
+      <w:r>
+        <w:rPr>
+          <w:color w:val="808080" w:themeColor="background1" w:themeShade="80"/>
+        </w:rPr>
+        <w:t xml:space="preserve"> </w:t>
+      </w:r>
+      <w:r>
+        <w:t>tab allows users to define the parameters of an external trigger.</w:t>
+      </w:r>
+    </w:p>
+    <w:p>
+      <w:pPr>
+        <w:pStyle w:val="Heading3"/>
+        <w:rPr>
+          <w:b/>
+          <w:color w:val="808080" w:themeColor="background1" w:themeShade="80"/>
+        </w:rPr>
+      </w:pPr>
+      <w:bookmarkStart w:id="27" w:name="_Toc76373151"/>
+      <w:r>
+        <w:rPr>
+          <w:b/>
+          <w:color w:val="808080" w:themeColor="background1" w:themeShade="80"/>
+        </w:rPr>
+        <w:t>Parameters</w:t>
+      </w:r>
       <w:bookmarkEnd w:id="27"/>
-    </w:p>
-    <w:p>
-      <w:r>
-        <w:t xml:space="preserve">The </w:t>
-      </w:r>
-      <w:r>
-        <w:rPr>
-          <w:b/>
-          <w:color w:val="808080" w:themeColor="background1" w:themeShade="80"/>
-        </w:rPr>
-        <w:t>Arduino</w:t>
-      </w:r>
-      <w:r>
-        <w:rPr>
-          <w:color w:val="808080" w:themeColor="background1" w:themeShade="80"/>
-        </w:rPr>
-        <w:t xml:space="preserve"> </w:t>
-      </w:r>
-      <w:r>
-        <w:t>tab allows users to define the parameters of an external trigger.</w:t>
-      </w:r>
-    </w:p>
-    <w:p>
-      <w:pPr>
-        <w:pStyle w:val="Heading3"/>
-        <w:rPr>
-          <w:b/>
-          <w:color w:val="808080" w:themeColor="background1" w:themeShade="80"/>
-        </w:rPr>
-      </w:pPr>
-      <w:bookmarkStart w:id="28" w:name="_Toc76130375"/>
-      <w:r>
-        <w:rPr>
-          <w:b/>
-          <w:color w:val="808080" w:themeColor="background1" w:themeShade="80"/>
-        </w:rPr>
-        <w:t>Parameters</w:t>
-      </w:r>
-      <w:bookmarkEnd w:id="28"/>
     </w:p>
     <w:p>
       <w:pPr>
@@ -6823,7 +7404,15 @@
         <w:t xml:space="preserve">a trigger occurs. Users should </w:t>
       </w:r>
       <w:r>
-        <w:t xml:space="preserve">use the voltage difference between this pin on the microcontroller and its ground as the external trigger. For example, connecting it to a </w:t>
+        <w:t xml:space="preserve">use the voltage difference between this pin on the microcontroller and </w:t>
+      </w:r>
+      <w:proofErr w:type="gramStart"/>
+      <w:r>
+        <w:t>its</w:t>
+      </w:r>
+      <w:proofErr w:type="gramEnd"/>
+      <w:r>
+        <w:t xml:space="preserve"> ground as the external trigger. For example, connecting it to a </w:t>
       </w:r>
       <w:r>
         <w:t>function generator.</w:t>
@@ -6929,7 +7518,7 @@
           <w:color w:val="808080" w:themeColor="background1" w:themeShade="80"/>
         </w:rPr>
       </w:pPr>
-      <w:bookmarkStart w:id="29" w:name="_Toc76130376"/>
+      <w:bookmarkStart w:id="28" w:name="_Toc76373152"/>
       <w:r>
         <w:rPr>
           <w:b/>
@@ -6937,7 +7526,7 @@
         </w:rPr>
         <w:t>Performance</w:t>
       </w:r>
-      <w:bookmarkEnd w:id="29"/>
+      <w:bookmarkEnd w:id="28"/>
     </w:p>
     <w:p>
       <w:r>
@@ -7035,12 +7624,12 @@
       <w:pPr>
         <w:pStyle w:val="Heading1"/>
       </w:pPr>
-      <w:bookmarkStart w:id="30" w:name="_Toc76130377"/>
+      <w:bookmarkStart w:id="29" w:name="_Toc76373153"/>
       <w:r>
         <w:lastRenderedPageBreak/>
         <w:t>Shortcuts</w:t>
       </w:r>
-      <w:bookmarkEnd w:id="30"/>
+      <w:bookmarkEnd w:id="29"/>
     </w:p>
     <w:p>
       <w:r>
@@ -7057,7 +7646,15 @@
         <w:t>Help &gt; Shortcuts</w:t>
       </w:r>
       <w:r>
-        <w:t>. The shortcuts as of June 18, 2021 are shown below.</w:t>
+        <w:t xml:space="preserve">. The shortcuts as of June 18, </w:t>
+      </w:r>
+      <w:proofErr w:type="gramStart"/>
+      <w:r>
+        <w:t>2021</w:t>
+      </w:r>
+      <w:proofErr w:type="gramEnd"/>
+      <w:r>
+        <w:t xml:space="preserve"> are shown below.</w:t>
       </w:r>
     </w:p>
     <w:p>
@@ -7104,8 +7701,13 @@
     </w:p>
     <w:p/>
     <w:p>
-      <w:r>
-        <w:t xml:space="preserve">A number of settings can be turned on or off from the base of the application window. </w:t>
+      <w:proofErr w:type="gramStart"/>
+      <w:r>
+        <w:t>A number of</w:t>
+      </w:r>
+      <w:proofErr w:type="gramEnd"/>
+      <w:r>
+        <w:t xml:space="preserve"> settings can be turned on or off from the base of the application window. </w:t>
       </w:r>
     </w:p>
     <w:p>
@@ -7164,7 +7766,7 @@
 </file>
 
 <file path=word/endnotes.xml><?xml version="1.0" encoding="utf-8"?>
-<w:endnotes xmlns:wpc="http://schemas.microsoft.com/office/word/2010/wordprocessingCanvas" xmlns:cx="http://schemas.microsoft.com/office/drawing/2014/chartex" xmlns:cx1="http://schemas.microsoft.com/office/drawing/2015/9/8/chartex" xmlns:mc="http://schemas.openxmlformats.org/markup-compatibility/2006" xmlns:o="urn:schemas-microsoft-com:office:office" xmlns:r="http://schemas.openxmlformats.org/officeDocument/2006/relationships" xmlns:m="http://schemas.openxmlformats.org/officeDocument/2006/math" xmlns:v="urn:schemas-microsoft-com:vml" xmlns:wp14="http://schemas.microsoft.com/office/word/2010/wordprocessingDrawing" xmlns:wp="http://schemas.openxmlformats.org/drawingml/2006/wordprocessingDrawing" xmlns:w10="urn:schemas-microsoft-com:office:word" xmlns:w="http://schemas.openxmlformats.org/wordprocessingml/2006/main" xmlns:w14="http://schemas.microsoft.com/office/word/2010/wordml" xmlns:w15="http://schemas.microsoft.com/office/word/2012/wordml" xmlns:w16se="http://schemas.microsoft.com/office/word/2015/wordml/symex" xmlns:wpg="http://schemas.microsoft.com/office/word/2010/wordprocessingGroup" xmlns:wpi="http://schemas.microsoft.com/office/word/2010/wordprocessingInk" xmlns:wne="http://schemas.microsoft.com/office/word/2006/wordml" xmlns:wps="http://schemas.microsoft.com/office/word/2010/wordprocessingShape" mc:Ignorable="w14 w15 w16se wp14">
+<w:endnotes xmlns:wpc="http://schemas.microsoft.com/office/word/2010/wordprocessingCanvas" xmlns:cx="http://schemas.microsoft.com/office/drawing/2014/chartex" xmlns:cx1="http://schemas.microsoft.com/office/drawing/2015/9/8/chartex" xmlns:cx2="http://schemas.microsoft.com/office/drawing/2015/10/21/chartex" xmlns:cx3="http://schemas.microsoft.com/office/drawing/2016/5/9/chartex" xmlns:cx4="http://schemas.microsoft.com/office/drawing/2016/5/10/chartex" xmlns:cx5="http://schemas.microsoft.com/office/drawing/2016/5/11/chartex" xmlns:cx6="http://schemas.microsoft.com/office/drawing/2016/5/12/chartex" xmlns:cx7="http://schemas.microsoft.com/office/drawing/2016/5/13/chartex" xmlns:cx8="http://schemas.microsoft.com/office/drawing/2016/5/14/chartex" xmlns:mc="http://schemas.openxmlformats.org/markup-compatibility/2006" xmlns:aink="http://schemas.microsoft.com/office/drawing/2016/ink" xmlns:am3d="http://schemas.microsoft.com/office/drawing/2017/model3d" xmlns:o="urn:schemas-microsoft-com:office:office" xmlns:r="http://schemas.openxmlformats.org/officeDocument/2006/relationships" xmlns:m="http://schemas.openxmlformats.org/officeDocument/2006/math" xmlns:v="urn:schemas-microsoft-com:vml" xmlns:wp14="http://schemas.microsoft.com/office/word/2010/wordprocessingDrawing" xmlns:wp="http://schemas.openxmlformats.org/drawingml/2006/wordprocessingDrawing" xmlns:w10="urn:schemas-microsoft-com:office:word" xmlns:w="http://schemas.openxmlformats.org/wordprocessingml/2006/main" xmlns:w14="http://schemas.microsoft.com/office/word/2010/wordml" xmlns:w15="http://schemas.microsoft.com/office/word/2012/wordml" xmlns:w16cex="http://schemas.microsoft.com/office/word/2018/wordml/cex" xmlns:w16cid="http://schemas.microsoft.com/office/word/2016/wordml/cid" xmlns:w16="http://schemas.microsoft.com/office/word/2018/wordml" xmlns:w16sdtdh="http://schemas.microsoft.com/office/word/2020/wordml/sdtdatahash" xmlns:w16se="http://schemas.microsoft.com/office/word/2015/wordml/symex" xmlns:wpg="http://schemas.microsoft.com/office/word/2010/wordprocessingGroup" xmlns:wpi="http://schemas.microsoft.com/office/word/2010/wordprocessingInk" xmlns:wne="http://schemas.microsoft.com/office/word/2006/wordml" xmlns:wps="http://schemas.microsoft.com/office/word/2010/wordprocessingShape" mc:Ignorable="w14 w15 w16se w16cid w16 w16cex w16sdtdh wp14">
   <w:endnote w:type="separator" w:id="-1">
     <w:p>
       <w:pPr>
@@ -7189,7 +7791,7 @@
 </file>
 
 <file path=word/footer1.xml><?xml version="1.0" encoding="utf-8"?>
-<w:ftr xmlns:wpc="http://schemas.microsoft.com/office/word/2010/wordprocessingCanvas" xmlns:cx="http://schemas.microsoft.com/office/drawing/2014/chartex" xmlns:cx1="http://schemas.microsoft.com/office/drawing/2015/9/8/chartex" xmlns:mc="http://schemas.openxmlformats.org/markup-compatibility/2006" xmlns:o="urn:schemas-microsoft-com:office:office" xmlns:r="http://schemas.openxmlformats.org/officeDocument/2006/relationships" xmlns:m="http://schemas.openxmlformats.org/officeDocument/2006/math" xmlns:v="urn:schemas-microsoft-com:vml" xmlns:wp14="http://schemas.microsoft.com/office/word/2010/wordprocessingDrawing" xmlns:wp="http://schemas.openxmlformats.org/drawingml/2006/wordprocessingDrawing" xmlns:w10="urn:schemas-microsoft-com:office:word" xmlns:w="http://schemas.openxmlformats.org/wordprocessingml/2006/main" xmlns:w14="http://schemas.microsoft.com/office/word/2010/wordml" xmlns:w15="http://schemas.microsoft.com/office/word/2012/wordml" xmlns:w16se="http://schemas.microsoft.com/office/word/2015/wordml/symex" xmlns:wpg="http://schemas.microsoft.com/office/word/2010/wordprocessingGroup" xmlns:wpi="http://schemas.microsoft.com/office/word/2010/wordprocessingInk" xmlns:wne="http://schemas.microsoft.com/office/word/2006/wordml" xmlns:wps="http://schemas.microsoft.com/office/word/2010/wordprocessingShape" mc:Ignorable="w14 w15 w16se wp14">
+<w:ftr xmlns:wpc="http://schemas.microsoft.com/office/word/2010/wordprocessingCanvas" xmlns:cx="http://schemas.microsoft.com/office/drawing/2014/chartex" xmlns:cx1="http://schemas.microsoft.com/office/drawing/2015/9/8/chartex" xmlns:cx2="http://schemas.microsoft.com/office/drawing/2015/10/21/chartex" xmlns:cx3="http://schemas.microsoft.com/office/drawing/2016/5/9/chartex" xmlns:cx4="http://schemas.microsoft.com/office/drawing/2016/5/10/chartex" xmlns:cx5="http://schemas.microsoft.com/office/drawing/2016/5/11/chartex" xmlns:cx6="http://schemas.microsoft.com/office/drawing/2016/5/12/chartex" xmlns:cx7="http://schemas.microsoft.com/office/drawing/2016/5/13/chartex" xmlns:cx8="http://schemas.microsoft.com/office/drawing/2016/5/14/chartex" xmlns:mc="http://schemas.openxmlformats.org/markup-compatibility/2006" xmlns:aink="http://schemas.microsoft.com/office/drawing/2016/ink" xmlns:am3d="http://schemas.microsoft.com/office/drawing/2017/model3d" xmlns:o="urn:schemas-microsoft-com:office:office" xmlns:r="http://schemas.openxmlformats.org/officeDocument/2006/relationships" xmlns:m="http://schemas.openxmlformats.org/officeDocument/2006/math" xmlns:v="urn:schemas-microsoft-com:vml" xmlns:wp14="http://schemas.microsoft.com/office/word/2010/wordprocessingDrawing" xmlns:wp="http://schemas.openxmlformats.org/drawingml/2006/wordprocessingDrawing" xmlns:w10="urn:schemas-microsoft-com:office:word" xmlns:w="http://schemas.openxmlformats.org/wordprocessingml/2006/main" xmlns:w14="http://schemas.microsoft.com/office/word/2010/wordml" xmlns:w15="http://schemas.microsoft.com/office/word/2012/wordml" xmlns:w16cex="http://schemas.microsoft.com/office/word/2018/wordml/cex" xmlns:w16cid="http://schemas.microsoft.com/office/word/2016/wordml/cid" xmlns:w16="http://schemas.microsoft.com/office/word/2018/wordml" xmlns:w16sdtdh="http://schemas.microsoft.com/office/word/2020/wordml/sdtdatahash" xmlns:w16se="http://schemas.microsoft.com/office/word/2015/wordml/symex" xmlns:wpg="http://schemas.microsoft.com/office/word/2010/wordprocessingGroup" xmlns:wpi="http://schemas.microsoft.com/office/word/2010/wordprocessingInk" xmlns:wne="http://schemas.microsoft.com/office/word/2006/wordml" xmlns:wps="http://schemas.microsoft.com/office/word/2010/wordprocessingShape" mc:Ignorable="w14 w15 w16se w16cid w16 w16cex w16sdtdh wp14">
   <w:sdt>
     <w:sdtPr>
       <w:id w:val="-36128968"/>
@@ -7237,15 +7839,20 @@
     <w:pPr>
       <w:pStyle w:val="Footer"/>
     </w:pPr>
+    <w:proofErr w:type="spellStart"/>
     <w:r>
-      <w:t>SpectraSorter User Manual</w:t>
+      <w:t>SpectraSorter</w:t>
+    </w:r>
+    <w:proofErr w:type="spellEnd"/>
+    <w:r>
+      <w:t xml:space="preserve"> User Manual</w:t>
     </w:r>
   </w:p>
 </w:ftr>
 </file>
 
 <file path=word/footnotes.xml><?xml version="1.0" encoding="utf-8"?>
-<w:footnotes xmlns:wpc="http://schemas.microsoft.com/office/word/2010/wordprocessingCanvas" xmlns:cx="http://schemas.microsoft.com/office/drawing/2014/chartex" xmlns:cx1="http://schemas.microsoft.com/office/drawing/2015/9/8/chartex" xmlns:mc="http://schemas.openxmlformats.org/markup-compatibility/2006" xmlns:o="urn:schemas-microsoft-com:office:office" xmlns:r="http://schemas.openxmlformats.org/officeDocument/2006/relationships" xmlns:m="http://schemas.openxmlformats.org/officeDocument/2006/math" xmlns:v="urn:schemas-microsoft-com:vml" xmlns:wp14="http://schemas.microsoft.com/office/word/2010/wordprocessingDrawing" xmlns:wp="http://schemas.openxmlformats.org/drawingml/2006/wordprocessingDrawing" xmlns:w10="urn:schemas-microsoft-com:office:word" xmlns:w="http://schemas.openxmlformats.org/wordprocessingml/2006/main" xmlns:w14="http://schemas.microsoft.com/office/word/2010/wordml" xmlns:w15="http://schemas.microsoft.com/office/word/2012/wordml" xmlns:w16se="http://schemas.microsoft.com/office/word/2015/wordml/symex" xmlns:wpg="http://schemas.microsoft.com/office/word/2010/wordprocessingGroup" xmlns:wpi="http://schemas.microsoft.com/office/word/2010/wordprocessingInk" xmlns:wne="http://schemas.microsoft.com/office/word/2006/wordml" xmlns:wps="http://schemas.microsoft.com/office/word/2010/wordprocessingShape" mc:Ignorable="w14 w15 w16se wp14">
+<w:footnotes xmlns:wpc="http://schemas.microsoft.com/office/word/2010/wordprocessingCanvas" xmlns:cx="http://schemas.microsoft.com/office/drawing/2014/chartex" xmlns:cx1="http://schemas.microsoft.com/office/drawing/2015/9/8/chartex" xmlns:cx2="http://schemas.microsoft.com/office/drawing/2015/10/21/chartex" xmlns:cx3="http://schemas.microsoft.com/office/drawing/2016/5/9/chartex" xmlns:cx4="http://schemas.microsoft.com/office/drawing/2016/5/10/chartex" xmlns:cx5="http://schemas.microsoft.com/office/drawing/2016/5/11/chartex" xmlns:cx6="http://schemas.microsoft.com/office/drawing/2016/5/12/chartex" xmlns:cx7="http://schemas.microsoft.com/office/drawing/2016/5/13/chartex" xmlns:cx8="http://schemas.microsoft.com/office/drawing/2016/5/14/chartex" xmlns:mc="http://schemas.openxmlformats.org/markup-compatibility/2006" xmlns:aink="http://schemas.microsoft.com/office/drawing/2016/ink" xmlns:am3d="http://schemas.microsoft.com/office/drawing/2017/model3d" xmlns:o="urn:schemas-microsoft-com:office:office" xmlns:r="http://schemas.openxmlformats.org/officeDocument/2006/relationships" xmlns:m="http://schemas.openxmlformats.org/officeDocument/2006/math" xmlns:v="urn:schemas-microsoft-com:vml" xmlns:wp14="http://schemas.microsoft.com/office/word/2010/wordprocessingDrawing" xmlns:wp="http://schemas.openxmlformats.org/drawingml/2006/wordprocessingDrawing" xmlns:w10="urn:schemas-microsoft-com:office:word" xmlns:w="http://schemas.openxmlformats.org/wordprocessingml/2006/main" xmlns:w14="http://schemas.microsoft.com/office/word/2010/wordml" xmlns:w15="http://schemas.microsoft.com/office/word/2012/wordml" xmlns:w16cex="http://schemas.microsoft.com/office/word/2018/wordml/cex" xmlns:w16cid="http://schemas.microsoft.com/office/word/2016/wordml/cid" xmlns:w16="http://schemas.microsoft.com/office/word/2018/wordml" xmlns:w16sdtdh="http://schemas.microsoft.com/office/word/2020/wordml/sdtdatahash" xmlns:w16se="http://schemas.microsoft.com/office/word/2015/wordml/symex" xmlns:wpg="http://schemas.microsoft.com/office/word/2010/wordprocessingGroup" xmlns:wpi="http://schemas.microsoft.com/office/word/2010/wordprocessingInk" xmlns:wne="http://schemas.microsoft.com/office/word/2006/wordml" xmlns:wps="http://schemas.microsoft.com/office/word/2010/wordprocessingShape" mc:Ignorable="w14 w15 w16se w16cid w16 w16cex w16sdtdh wp14">
   <w:footnote w:type="separator" w:id="-1">
     <w:p>
       <w:pPr>
@@ -7270,7 +7877,7 @@
 </file>
 
 <file path=word/numbering.xml><?xml version="1.0" encoding="utf-8"?>
-<w:numbering xmlns:wpc="http://schemas.microsoft.com/office/word/2010/wordprocessingCanvas" xmlns:cx="http://schemas.microsoft.com/office/drawing/2014/chartex" xmlns:cx1="http://schemas.microsoft.com/office/drawing/2015/9/8/chartex" xmlns:mc="http://schemas.openxmlformats.org/markup-compatibility/2006" xmlns:o="urn:schemas-microsoft-com:office:office" xmlns:r="http://schemas.openxmlformats.org/officeDocument/2006/relationships" xmlns:m="http://schemas.openxmlformats.org/officeDocument/2006/math" xmlns:v="urn:schemas-microsoft-com:vml" xmlns:wp14="http://schemas.microsoft.com/office/word/2010/wordprocessingDrawing" xmlns:wp="http://schemas.openxmlformats.org/drawingml/2006/wordprocessingDrawing" xmlns:w10="urn:schemas-microsoft-com:office:word" xmlns:w="http://schemas.openxmlformats.org/wordprocessingml/2006/main" xmlns:w14="http://schemas.microsoft.com/office/word/2010/wordml" xmlns:w15="http://schemas.microsoft.com/office/word/2012/wordml" xmlns:w16se="http://schemas.microsoft.com/office/word/2015/wordml/symex" xmlns:wpg="http://schemas.microsoft.com/office/word/2010/wordprocessingGroup" xmlns:wpi="http://schemas.microsoft.com/office/word/2010/wordprocessingInk" xmlns:wne="http://schemas.microsoft.com/office/word/2006/wordml" xmlns:wps="http://schemas.microsoft.com/office/word/2010/wordprocessingShape" mc:Ignorable="w14 w15 w16se wp14">
+<w:numbering xmlns:wpc="http://schemas.microsoft.com/office/word/2010/wordprocessingCanvas" xmlns:cx="http://schemas.microsoft.com/office/drawing/2014/chartex" xmlns:cx1="http://schemas.microsoft.com/office/drawing/2015/9/8/chartex" xmlns:cx2="http://schemas.microsoft.com/office/drawing/2015/10/21/chartex" xmlns:cx3="http://schemas.microsoft.com/office/drawing/2016/5/9/chartex" xmlns:cx4="http://schemas.microsoft.com/office/drawing/2016/5/10/chartex" xmlns:cx5="http://schemas.microsoft.com/office/drawing/2016/5/11/chartex" xmlns:cx6="http://schemas.microsoft.com/office/drawing/2016/5/12/chartex" xmlns:cx7="http://schemas.microsoft.com/office/drawing/2016/5/13/chartex" xmlns:cx8="http://schemas.microsoft.com/office/drawing/2016/5/14/chartex" xmlns:mc="http://schemas.openxmlformats.org/markup-compatibility/2006" xmlns:aink="http://schemas.microsoft.com/office/drawing/2016/ink" xmlns:am3d="http://schemas.microsoft.com/office/drawing/2017/model3d" xmlns:o="urn:schemas-microsoft-com:office:office" xmlns:r="http://schemas.openxmlformats.org/officeDocument/2006/relationships" xmlns:m="http://schemas.openxmlformats.org/officeDocument/2006/math" xmlns:v="urn:schemas-microsoft-com:vml" xmlns:wp14="http://schemas.microsoft.com/office/word/2010/wordprocessingDrawing" xmlns:wp="http://schemas.openxmlformats.org/drawingml/2006/wordprocessingDrawing" xmlns:w10="urn:schemas-microsoft-com:office:word" xmlns:w="http://schemas.openxmlformats.org/wordprocessingml/2006/main" xmlns:w14="http://schemas.microsoft.com/office/word/2010/wordml" xmlns:w15="http://schemas.microsoft.com/office/word/2012/wordml" xmlns:w16cex="http://schemas.microsoft.com/office/word/2018/wordml/cex" xmlns:w16cid="http://schemas.microsoft.com/office/word/2016/wordml/cid" xmlns:w16="http://schemas.microsoft.com/office/word/2018/wordml" xmlns:w16sdtdh="http://schemas.microsoft.com/office/word/2020/wordml/sdtdatahash" xmlns:w16se="http://schemas.microsoft.com/office/word/2015/wordml/symex" xmlns:wpg="http://schemas.microsoft.com/office/word/2010/wordprocessingGroup" xmlns:wpi="http://schemas.microsoft.com/office/word/2010/wordprocessingInk" xmlns:wne="http://schemas.microsoft.com/office/word/2006/wordml" xmlns:wps="http://schemas.microsoft.com/office/word/2010/wordprocessingShape" mc:Ignorable="w14 w15 w16se w16cid w16 w16cex w16sdtdh wp14">
   <w:abstractNum w:abstractNumId="0" w15:restartNumberingAfterBreak="0">
     <w:nsid w:val="242425C6"/>
     <w:multiLevelType w:val="hybridMultilevel"/>
@@ -7777,7 +8384,7 @@
 </file>
 
 <file path=word/styles.xml><?xml version="1.0" encoding="utf-8"?>
-<w:styles xmlns:mc="http://schemas.openxmlformats.org/markup-compatibility/2006" xmlns:r="http://schemas.openxmlformats.org/officeDocument/2006/relationships" xmlns:w="http://schemas.openxmlformats.org/wordprocessingml/2006/main" xmlns:w14="http://schemas.microsoft.com/office/word/2010/wordml" xmlns:w15="http://schemas.microsoft.com/office/word/2012/wordml" xmlns:w16se="http://schemas.microsoft.com/office/word/2015/wordml/symex" mc:Ignorable="w14 w15 w16se">
+<w:styles xmlns:mc="http://schemas.openxmlformats.org/markup-compatibility/2006" xmlns:r="http://schemas.openxmlformats.org/officeDocument/2006/relationships" xmlns:w="http://schemas.openxmlformats.org/wordprocessingml/2006/main" xmlns:w14="http://schemas.microsoft.com/office/word/2010/wordml" xmlns:w15="http://schemas.microsoft.com/office/word/2012/wordml" xmlns:w16cex="http://schemas.microsoft.com/office/word/2018/wordml/cex" xmlns:w16cid="http://schemas.microsoft.com/office/word/2016/wordml/cid" xmlns:w16="http://schemas.microsoft.com/office/word/2018/wordml" xmlns:w16sdtdh="http://schemas.microsoft.com/office/word/2020/wordml/sdtdatahash" xmlns:w16se="http://schemas.microsoft.com/office/word/2015/wordml/symex" mc:Ignorable="w14 w15 w16se w16cid w16 w16cex w16sdtdh">
   <w:docDefaults>
     <w:rPrDefault>
       <w:rPr>
@@ -7793,7 +8400,7 @@
       </w:pPr>
     </w:pPrDefault>
   </w:docDefaults>
-  <w:latentStyles w:defLockedState="0" w:defUIPriority="99" w:defSemiHidden="0" w:defUnhideWhenUsed="0" w:defQFormat="0" w:count="371">
+  <w:latentStyles w:defLockedState="0" w:defUIPriority="99" w:defSemiHidden="0" w:defUnhideWhenUsed="0" w:defQFormat="0" w:count="376">
     <w:lsdException w:name="Normal" w:uiPriority="0" w:qFormat="1"/>
     <w:lsdException w:name="heading 1" w:uiPriority="9" w:qFormat="1"/>
     <w:lsdException w:name="heading 2" w:semiHidden="1" w:uiPriority="9" w:unhideWhenUsed="1" w:qFormat="1"/>
@@ -8165,6 +8772,11 @@
     <w:lsdException w:name="List Table 5 Dark Accent 6" w:uiPriority="50"/>
     <w:lsdException w:name="List Table 6 Colorful Accent 6" w:uiPriority="51"/>
     <w:lsdException w:name="List Table 7 Colorful Accent 6" w:uiPriority="52"/>
+    <w:lsdException w:name="Mention" w:semiHidden="1" w:unhideWhenUsed="1"/>
+    <w:lsdException w:name="Smart Hyperlink" w:semiHidden="1" w:unhideWhenUsed="1"/>
+    <w:lsdException w:name="Hashtag" w:semiHidden="1" w:unhideWhenUsed="1"/>
+    <w:lsdException w:name="Unresolved Mention" w:semiHidden="1" w:unhideWhenUsed="1"/>
+    <w:lsdException w:name="Smart Link" w:semiHidden="1" w:unhideWhenUsed="1"/>
   </w:latentStyles>
   <w:style w:type="paragraph" w:default="1" w:styleId="Normal">
     <w:name w:val="Normal"/>

</xml_diff>